<commit_message>
edited diagram activity and document
Perbaikan Diagramactivity
</commit_message>
<xml_diff>
--- a/TUBES-SKPL01.docx
+++ b/TUBES-SKPL01.docx
@@ -4801,27 +4801,14 @@
       <w:r>
         <w:t xml:space="preserve"> 1 </w:t>
       </w:r>
-      <w:r>
-        <w:fldChar w:fldCharType="begin"/>
-      </w:r>
-      <w:r>
-        <w:instrText xml:space="preserve"> SEQ Gambar_1 \* ARABIC </w:instrText>
-      </w:r>
-      <w:r>
-        <w:fldChar w:fldCharType="separate"/>
-      </w:r>
-      <w:r>
-        <w:rPr>
-          <w:noProof/>
-        </w:rPr>
-        <w:t>1</w:t>
-      </w:r>
-      <w:r>
-        <w:rPr>
-          <w:noProof/>
-        </w:rPr>
-        <w:fldChar w:fldCharType="end"/>
-      </w:r>
+      <w:fldSimple w:instr=" SEQ Gambar_1 \* ARABIC ">
+        <w:r>
+          <w:rPr>
+            <w:noProof/>
+          </w:rPr>
+          <w:t>1</w:t>
+        </w:r>
+      </w:fldSimple>
       <w:r>
         <w:rPr>
           <w:lang w:val="id-ID"/>
@@ -4972,27 +4959,14 @@
       <w:r>
         <w:t xml:space="preserve"> 1 </w:t>
       </w:r>
-      <w:r>
-        <w:fldChar w:fldCharType="begin"/>
-      </w:r>
-      <w:r>
-        <w:instrText xml:space="preserve"> SEQ Gambar_1 \* ARABIC </w:instrText>
-      </w:r>
-      <w:r>
-        <w:fldChar w:fldCharType="separate"/>
-      </w:r>
-      <w:r>
-        <w:rPr>
-          <w:noProof/>
-        </w:rPr>
-        <w:t>2</w:t>
-      </w:r>
-      <w:r>
-        <w:rPr>
-          <w:noProof/>
-        </w:rPr>
-        <w:fldChar w:fldCharType="end"/>
-      </w:r>
+      <w:fldSimple w:instr=" SEQ Gambar_1 \* ARABIC ">
+        <w:r>
+          <w:rPr>
+            <w:noProof/>
+          </w:rPr>
+          <w:t>2</w:t>
+        </w:r>
+      </w:fldSimple>
       <w:r>
         <w:rPr>
           <w:lang w:val="id-ID"/>
@@ -20884,6 +20858,94 @@
         <w:tc>
           <w:tcPr>
             <w:tcW w:w="1903" w:type="dxa"/>
+          </w:tcPr>
+          <w:p>
+            <w:pPr>
+              <w:pStyle w:val="ListParagraph"/>
+              <w:spacing w:line="360" w:lineRule="auto"/>
+              <w:ind w:left="0"/>
+            </w:pPr>
+          </w:p>
+        </w:tc>
+        <w:tc>
+          <w:tcPr>
+            <w:tcW w:w="1625" w:type="dxa"/>
+          </w:tcPr>
+          <w:p>
+            <w:pPr>
+              <w:pStyle w:val="ListParagraph"/>
+              <w:spacing w:line="360" w:lineRule="auto"/>
+              <w:ind w:left="0"/>
+              <w:jc w:val="both"/>
+              <w:rPr>
+                <w:lang w:val="id-ID"/>
+              </w:rPr>
+            </w:pPr>
+            <w:r>
+              <w:rPr>
+                <w:lang w:val="id-ID"/>
+              </w:rPr>
+              <w:t>1</w:t>
+            </w:r>
+          </w:p>
+        </w:tc>
+        <w:tc>
+          <w:tcPr>
+            <w:tcW w:w="4769" w:type="dxa"/>
+          </w:tcPr>
+          <w:p>
+            <w:pPr>
+              <w:pStyle w:val="ListParagraph"/>
+              <w:spacing w:line="360" w:lineRule="auto"/>
+              <w:ind w:left="0"/>
+              <w:jc w:val="both"/>
+              <w:rPr>
+                <w:lang w:val="id-ID"/>
+              </w:rPr>
+            </w:pPr>
+            <w:proofErr w:type="spellStart"/>
+            <w:r>
+              <w:rPr>
+                <w:lang w:val="id-ID"/>
+              </w:rPr>
+              <w:t>Admin</w:t>
+            </w:r>
+            <w:proofErr w:type="spellEnd"/>
+            <w:r>
+              <w:rPr>
+                <w:lang w:val="id-ID"/>
+              </w:rPr>
+              <w:t xml:space="preserve"> masuk ke halaman </w:t>
+            </w:r>
+            <w:proofErr w:type="spellStart"/>
+            <w:r>
+              <w:rPr>
+                <w:lang w:val="id-ID"/>
+              </w:rPr>
+              <w:t>form</w:t>
+            </w:r>
+            <w:proofErr w:type="spellEnd"/>
+            <w:r>
+              <w:rPr>
+                <w:lang w:val="id-ID"/>
+              </w:rPr>
+              <w:t xml:space="preserve"> </w:t>
+            </w:r>
+            <w:proofErr w:type="spellStart"/>
+            <w:r>
+              <w:rPr>
+                <w:lang w:val="id-ID"/>
+              </w:rPr>
+              <w:t>Content</w:t>
+            </w:r>
+            <w:proofErr w:type="spellEnd"/>
+          </w:p>
+        </w:tc>
+      </w:tr>
+      <w:tr>
+        <w:tc>
+          <w:tcPr>
+            <w:tcW w:w="1903" w:type="dxa"/>
             <w:vMerge w:val="restart"/>
           </w:tcPr>
           <w:p>
@@ -20912,7 +20974,7 @@
               <w:rPr>
                 <w:lang w:val="id-ID"/>
               </w:rPr>
-              <w:t>1</w:t>
+              <w:t>2</w:t>
             </w:r>
           </w:p>
         </w:tc>
@@ -20930,33 +20992,11 @@
                 <w:lang w:val="id-ID"/>
               </w:rPr>
             </w:pPr>
-            <w:proofErr w:type="spellStart"/>
-            <w:r>
-              <w:rPr>
-                <w:lang w:val="id-ID"/>
-              </w:rPr>
-              <w:t>Admin</w:t>
-            </w:r>
-            <w:proofErr w:type="spellEnd"/>
-            <w:r>
-              <w:rPr>
-                <w:lang w:val="id-ID"/>
-              </w:rPr>
-              <w:t xml:space="preserve"> masuk ke halaman </w:t>
-            </w:r>
-            <w:proofErr w:type="spellStart"/>
-            <w:r>
-              <w:rPr>
-                <w:lang w:val="id-ID"/>
-              </w:rPr>
-              <w:t>form</w:t>
-            </w:r>
-            <w:proofErr w:type="spellEnd"/>
-            <w:r>
-              <w:rPr>
-                <w:lang w:val="id-ID"/>
-              </w:rPr>
-              <w:t xml:space="preserve"> </w:t>
+            <w:r>
+              <w:rPr>
+                <w:lang w:val="id-ID"/>
+              </w:rPr>
+              <w:t xml:space="preserve">Mengisi data </w:t>
             </w:r>
             <w:proofErr w:type="spellStart"/>
             <w:r>
@@ -21004,7 +21044,7 @@
               <w:rPr>
                 <w:lang w:val="id-ID"/>
               </w:rPr>
-              <w:t>2</w:t>
+              <w:t>3</w:t>
             </w:r>
           </w:p>
         </w:tc>
@@ -21026,14 +21066,28 @@
               <w:rPr>
                 <w:lang w:val="id-ID"/>
               </w:rPr>
-              <w:t xml:space="preserve">Mengisi data </w:t>
-            </w:r>
-            <w:proofErr w:type="spellStart"/>
-            <w:r>
-              <w:rPr>
-                <w:lang w:val="id-ID"/>
-              </w:rPr>
-              <w:t>Content</w:t>
+              <w:t xml:space="preserve">Mengirim data </w:t>
+            </w:r>
+            <w:proofErr w:type="spellStart"/>
+            <w:r>
+              <w:rPr>
+                <w:lang w:val="id-ID"/>
+              </w:rPr>
+              <w:t>content</w:t>
+            </w:r>
+            <w:proofErr w:type="spellEnd"/>
+            <w:r>
+              <w:rPr>
+                <w:lang w:val="id-ID"/>
+              </w:rPr>
+              <w:t xml:space="preserve"> ke </w:t>
+            </w:r>
+            <w:proofErr w:type="spellStart"/>
+            <w:r>
+              <w:rPr>
+                <w:lang w:val="id-ID"/>
+              </w:rPr>
+              <w:t>database</w:t>
             </w:r>
             <w:proofErr w:type="spellEnd"/>
           </w:p>
@@ -21073,7 +21127,7 @@
               <w:rPr>
                 <w:lang w:val="id-ID"/>
               </w:rPr>
-              <w:t>3</w:t>
+              <w:t>4</w:t>
             </w:r>
           </w:p>
         </w:tc>
@@ -21134,7 +21188,13 @@
               <w:rPr>
                 <w:lang w:val="id-ID"/>
               </w:rPr>
-              <w:t>3.1</w:t>
+              <w:t>4</w:t>
+            </w:r>
+            <w:r>
+              <w:rPr>
+                <w:lang w:val="id-ID"/>
+              </w:rPr>
+              <w:t>.1</w:t>
             </w:r>
           </w:p>
         </w:tc>
@@ -21819,6 +21879,86 @@
         <w:tc>
           <w:tcPr>
             <w:tcW w:w="1903" w:type="dxa"/>
+          </w:tcPr>
+          <w:p>
+            <w:pPr>
+              <w:pStyle w:val="ListParagraph"/>
+              <w:spacing w:line="360" w:lineRule="auto"/>
+              <w:ind w:left="0"/>
+            </w:pPr>
+          </w:p>
+        </w:tc>
+        <w:tc>
+          <w:tcPr>
+            <w:tcW w:w="2759" w:type="dxa"/>
+          </w:tcPr>
+          <w:p>
+            <w:pPr>
+              <w:pStyle w:val="ListParagraph"/>
+              <w:spacing w:line="360" w:lineRule="auto"/>
+              <w:ind w:left="0"/>
+              <w:jc w:val="both"/>
+              <w:rPr>
+                <w:lang w:val="id-ID"/>
+              </w:rPr>
+            </w:pPr>
+            <w:r>
+              <w:rPr>
+                <w:lang w:val="id-ID"/>
+              </w:rPr>
+              <w:t>1</w:t>
+            </w:r>
+          </w:p>
+        </w:tc>
+        <w:tc>
+          <w:tcPr>
+            <w:tcW w:w="3635" w:type="dxa"/>
+          </w:tcPr>
+          <w:p>
+            <w:pPr>
+              <w:pStyle w:val="ListParagraph"/>
+              <w:spacing w:line="360" w:lineRule="auto"/>
+              <w:ind w:left="0"/>
+              <w:jc w:val="both"/>
+              <w:rPr>
+                <w:lang w:val="id-ID"/>
+              </w:rPr>
+            </w:pPr>
+            <w:proofErr w:type="spellStart"/>
+            <w:r>
+              <w:rPr>
+                <w:lang w:val="id-ID"/>
+              </w:rPr>
+              <w:t>Admin</w:t>
+            </w:r>
+            <w:proofErr w:type="spellEnd"/>
+            <w:r>
+              <w:rPr>
+                <w:lang w:val="id-ID"/>
+              </w:rPr>
+              <w:t xml:space="preserve"> memilih </w:t>
+            </w:r>
+            <w:proofErr w:type="spellStart"/>
+            <w:r>
+              <w:rPr>
+                <w:lang w:val="id-ID"/>
+              </w:rPr>
+              <w:t>Conten</w:t>
+            </w:r>
+            <w:proofErr w:type="spellEnd"/>
+            <w:r>
+              <w:rPr>
+                <w:lang w:val="id-ID"/>
+              </w:rPr>
+              <w:t xml:space="preserve"> yang dihapus</w:t>
+            </w:r>
+          </w:p>
+        </w:tc>
+      </w:tr>
+      <w:tr>
+        <w:tc>
+          <w:tcPr>
+            <w:tcW w:w="1903" w:type="dxa"/>
             <w:vMerge w:val="restart"/>
           </w:tcPr>
           <w:p>
@@ -21847,7 +21987,7 @@
               <w:rPr>
                 <w:lang w:val="id-ID"/>
               </w:rPr>
-              <w:t>1</w:t>
+              <w:t>2</w:t>
             </w:r>
           </w:p>
         </w:tc>
@@ -21877,21 +22017,21 @@
               <w:rPr>
                 <w:lang w:val="id-ID"/>
               </w:rPr>
-              <w:t xml:space="preserve"> memilih </w:t>
-            </w:r>
-            <w:proofErr w:type="spellStart"/>
-            <w:r>
-              <w:rPr>
-                <w:lang w:val="id-ID"/>
-              </w:rPr>
-              <w:t>Conten</w:t>
-            </w:r>
-            <w:proofErr w:type="spellEnd"/>
-            <w:r>
-              <w:rPr>
-                <w:lang w:val="id-ID"/>
-              </w:rPr>
-              <w:t xml:space="preserve"> yang dihapus</w:t>
+              <w:t xml:space="preserve"> menghapus </w:t>
+            </w:r>
+            <w:proofErr w:type="spellStart"/>
+            <w:r>
+              <w:rPr>
+                <w:lang w:val="id-ID"/>
+              </w:rPr>
+              <w:t>Content</w:t>
+            </w:r>
+            <w:proofErr w:type="spellEnd"/>
+            <w:r>
+              <w:rPr>
+                <w:lang w:val="id-ID"/>
+              </w:rPr>
+              <w:t xml:space="preserve"> yang dipilih</w:t>
             </w:r>
           </w:p>
         </w:tc>
@@ -21931,7 +22071,7 @@
               <w:rPr>
                 <w:lang w:val="id-ID"/>
               </w:rPr>
-              <w:t>2</w:t>
+              <w:t>3</w:t>
             </w:r>
           </w:p>
         </w:tc>
@@ -21949,33 +22089,45 @@
                 <w:lang w:val="id-ID"/>
               </w:rPr>
             </w:pPr>
-            <w:proofErr w:type="spellStart"/>
-            <w:r>
-              <w:rPr>
-                <w:lang w:val="id-ID"/>
-              </w:rPr>
-              <w:t>Admin</w:t>
-            </w:r>
-            <w:proofErr w:type="spellEnd"/>
-            <w:r>
-              <w:rPr>
-                <w:lang w:val="id-ID"/>
-              </w:rPr>
-              <w:t xml:space="preserve"> menghapus </w:t>
-            </w:r>
-            <w:proofErr w:type="spellStart"/>
-            <w:r>
-              <w:rPr>
-                <w:lang w:val="id-ID"/>
-              </w:rPr>
-              <w:t>Content</w:t>
-            </w:r>
-            <w:proofErr w:type="spellEnd"/>
-            <w:r>
-              <w:rPr>
-                <w:lang w:val="id-ID"/>
-              </w:rPr>
-              <w:t xml:space="preserve"> yang dipilih</w:t>
+            <w:r>
+              <w:rPr>
+                <w:lang w:val="id-ID"/>
+              </w:rPr>
+              <w:t xml:space="preserve">Proses penghapusan </w:t>
+            </w:r>
+            <w:proofErr w:type="spellStart"/>
+            <w:r>
+              <w:rPr>
+                <w:lang w:val="id-ID"/>
+              </w:rPr>
+              <w:t>content</w:t>
+            </w:r>
+            <w:proofErr w:type="spellEnd"/>
+            <w:r>
+              <w:rPr>
+                <w:lang w:val="id-ID"/>
+              </w:rPr>
+              <w:t xml:space="preserve"> </w:t>
+            </w:r>
+            <w:r>
+              <w:rPr>
+                <w:lang w:val="id-ID"/>
+              </w:rPr>
+              <w:t xml:space="preserve">dari </w:t>
+            </w:r>
+            <w:proofErr w:type="spellStart"/>
+            <w:r>
+              <w:rPr>
+                <w:lang w:val="id-ID"/>
+              </w:rPr>
+              <w:t>database</w:t>
+            </w:r>
+            <w:proofErr w:type="spellEnd"/>
+            <w:r>
+              <w:rPr>
+                <w:lang w:val="id-ID"/>
+              </w:rPr>
+              <w:t xml:space="preserve"> </w:t>
             </w:r>
           </w:p>
         </w:tc>
@@ -22014,7 +22166,7 @@
               <w:rPr>
                 <w:lang w:val="id-ID"/>
               </w:rPr>
-              <w:t>3</w:t>
+              <w:t>4</w:t>
             </w:r>
           </w:p>
         </w:tc>
@@ -22086,7 +22238,13 @@
               <w:rPr>
                 <w:lang w:val="id-ID"/>
               </w:rPr>
-              <w:t>3.1</w:t>
+              <w:t>4</w:t>
+            </w:r>
+            <w:r>
+              <w:rPr>
+                <w:lang w:val="id-ID"/>
+              </w:rPr>
+              <w:t>.1</w:t>
             </w:r>
           </w:p>
         </w:tc>
@@ -22185,7 +22343,6 @@
           <w:b/>
           <w:lang w:val="id-ID"/>
         </w:rPr>
-        <w:lastRenderedPageBreak/>
         <w:t>Search</w:t>
       </w:r>
       <w:proofErr w:type="spellEnd"/>
@@ -22858,7 +23015,6 @@
         <w:tc>
           <w:tcPr>
             <w:tcW w:w="1918" w:type="dxa"/>
-            <w:vMerge w:val="restart"/>
           </w:tcPr>
           <w:p>
             <w:pPr>
@@ -22931,7 +23087,7 @@
         <w:tc>
           <w:tcPr>
             <w:tcW w:w="1918" w:type="dxa"/>
-            <w:vMerge/>
+            <w:vMerge w:val="restart"/>
           </w:tcPr>
           <w:p>
             <w:pPr>
@@ -23039,20 +23195,20 @@
                 <w:lang w:val="id-ID"/>
               </w:rPr>
             </w:pPr>
-            <w:proofErr w:type="spellStart"/>
-            <w:r>
-              <w:rPr>
-                <w:lang w:val="id-ID"/>
-              </w:rPr>
-              <w:t>Content</w:t>
-            </w:r>
-            <w:proofErr w:type="spellEnd"/>
-            <w:r>
-              <w:rPr>
-                <w:lang w:val="id-ID"/>
-              </w:rPr>
-              <w:t xml:space="preserve"> yang dicari ditemukan</w:t>
-            </w:r>
+            <w:r>
+              <w:rPr>
+                <w:lang w:val="id-ID"/>
+              </w:rPr>
+              <w:t xml:space="preserve">Proses penasaran ke </w:t>
+            </w:r>
+            <w:proofErr w:type="spellStart"/>
+            <w:r>
+              <w:rPr>
+                <w:lang w:val="id-ID"/>
+              </w:rPr>
+              <w:t>database</w:t>
+            </w:r>
+            <w:proofErr w:type="spellEnd"/>
           </w:p>
         </w:tc>
       </w:tr>
@@ -23060,6 +23216,76 @@
         <w:tc>
           <w:tcPr>
             <w:tcW w:w="1918" w:type="dxa"/>
+            <w:vMerge/>
+          </w:tcPr>
+          <w:p>
+            <w:pPr>
+              <w:pStyle w:val="ListParagraph"/>
+              <w:spacing w:line="360" w:lineRule="auto"/>
+              <w:ind w:left="0"/>
+            </w:pPr>
+          </w:p>
+        </w:tc>
+        <w:tc>
+          <w:tcPr>
+            <w:tcW w:w="759" w:type="dxa"/>
+          </w:tcPr>
+          <w:p>
+            <w:pPr>
+              <w:pStyle w:val="ListParagraph"/>
+              <w:spacing w:line="360" w:lineRule="auto"/>
+              <w:ind w:left="0"/>
+              <w:jc w:val="both"/>
+              <w:rPr>
+                <w:lang w:val="id-ID"/>
+              </w:rPr>
+            </w:pPr>
+            <w:r>
+              <w:rPr>
+                <w:lang w:val="id-ID"/>
+              </w:rPr>
+              <w:t>4</w:t>
+            </w:r>
+          </w:p>
+        </w:tc>
+        <w:tc>
+          <w:tcPr>
+            <w:tcW w:w="5620" w:type="dxa"/>
+          </w:tcPr>
+          <w:p>
+            <w:pPr>
+              <w:pStyle w:val="ListParagraph"/>
+              <w:tabs>
+                <w:tab w:val="left" w:pos="2729"/>
+              </w:tabs>
+              <w:spacing w:line="360" w:lineRule="auto"/>
+              <w:ind w:left="0"/>
+              <w:jc w:val="both"/>
+              <w:rPr>
+                <w:lang w:val="id-ID"/>
+              </w:rPr>
+            </w:pPr>
+            <w:proofErr w:type="spellStart"/>
+            <w:r>
+              <w:rPr>
+                <w:lang w:val="id-ID"/>
+              </w:rPr>
+              <w:t>Content</w:t>
+            </w:r>
+            <w:proofErr w:type="spellEnd"/>
+            <w:r>
+              <w:rPr>
+                <w:lang w:val="id-ID"/>
+              </w:rPr>
+              <w:t xml:space="preserve"> yang dicari ditemukan</w:t>
+            </w:r>
+          </w:p>
+        </w:tc>
+      </w:tr>
+      <w:tr>
+        <w:tc>
+          <w:tcPr>
+            <w:tcW w:w="1918" w:type="dxa"/>
           </w:tcPr>
           <w:p>
             <w:pPr>
@@ -23090,13 +23316,7 @@
               <w:rPr>
                 <w:lang w:val="id-ID"/>
               </w:rPr>
-              <w:t>3</w:t>
-            </w:r>
-            <w:r>
-              <w:rPr>
-                <w:lang w:val="id-ID"/>
-              </w:rPr>
-              <w:t>.1</w:t>
+              <w:t>4.1</w:t>
             </w:r>
           </w:p>
         </w:tc>
@@ -23653,6 +23873,7 @@
               <w:ind w:left="0"/>
             </w:pPr>
             <w:r>
+              <w:lastRenderedPageBreak/>
               <w:t>Failed End Condition</w:t>
             </w:r>
           </w:p>
@@ -23689,13 +23910,7 @@
               <w:rPr>
                 <w:lang w:val="id-ID"/>
               </w:rPr>
-              <w:t>me</w:t>
-            </w:r>
-            <w:r>
-              <w:rPr>
-                <w:lang w:val="id-ID"/>
-              </w:rPr>
-              <w:t>mber</w:t>
+              <w:t>member</w:t>
             </w:r>
             <w:proofErr w:type="spellEnd"/>
             <w:r>
@@ -23857,7 +24072,6 @@
               <w:ind w:left="0"/>
             </w:pPr>
             <w:r>
-              <w:lastRenderedPageBreak/>
               <w:t>Main Flow</w:t>
             </w:r>
           </w:p>
@@ -23911,7 +24125,6 @@
         <w:tc>
           <w:tcPr>
             <w:tcW w:w="1918" w:type="dxa"/>
-            <w:vMerge w:val="restart"/>
           </w:tcPr>
           <w:p>
             <w:pPr>
@@ -23998,7 +24211,7 @@
         <w:tc>
           <w:tcPr>
             <w:tcW w:w="1918" w:type="dxa"/>
-            <w:vMerge/>
+            <w:vMerge w:val="restart"/>
           </w:tcPr>
           <w:p>
             <w:pPr>
@@ -24125,12 +24338,18 @@
                 <w:lang w:val="id-ID"/>
               </w:rPr>
             </w:pPr>
-            <w:proofErr w:type="spellStart"/>
-            <w:r>
-              <w:rPr>
-                <w:lang w:val="id-ID"/>
-              </w:rPr>
-              <w:t>Account</w:t>
+            <w:r>
+              <w:rPr>
+                <w:lang w:val="id-ID"/>
+              </w:rPr>
+              <w:t xml:space="preserve">Proses penghapusan </w:t>
+            </w:r>
+            <w:proofErr w:type="spellStart"/>
+            <w:r>
+              <w:rPr>
+                <w:lang w:val="id-ID"/>
+              </w:rPr>
+              <w:t>didatabase</w:t>
             </w:r>
             <w:proofErr w:type="spellEnd"/>
             <w:r>
@@ -24144,15 +24363,9 @@
               <w:rPr>
                 <w:lang w:val="id-ID"/>
               </w:rPr>
-              <w:t>member</w:t>
-            </w:r>
-            <w:proofErr w:type="spellEnd"/>
-            <w:r>
-              <w:rPr>
-                <w:lang w:val="id-ID"/>
-              </w:rPr>
-              <w:t xml:space="preserve"> berhasil dihapus</w:t>
-            </w:r>
+              <w:t>acount</w:t>
+            </w:r>
+            <w:proofErr w:type="spellEnd"/>
           </w:p>
         </w:tc>
       </w:tr>
@@ -24160,6 +24373,87 @@
         <w:tc>
           <w:tcPr>
             <w:tcW w:w="1918" w:type="dxa"/>
+            <w:vMerge/>
+          </w:tcPr>
+          <w:p>
+            <w:pPr>
+              <w:pStyle w:val="ListParagraph"/>
+              <w:spacing w:line="360" w:lineRule="auto"/>
+              <w:ind w:left="0"/>
+            </w:pPr>
+          </w:p>
+        </w:tc>
+        <w:tc>
+          <w:tcPr>
+            <w:tcW w:w="759" w:type="dxa"/>
+          </w:tcPr>
+          <w:p>
+            <w:pPr>
+              <w:pStyle w:val="ListParagraph"/>
+              <w:spacing w:line="360" w:lineRule="auto"/>
+              <w:ind w:left="0"/>
+              <w:jc w:val="both"/>
+              <w:rPr>
+                <w:lang w:val="id-ID"/>
+              </w:rPr>
+            </w:pPr>
+            <w:r>
+              <w:rPr>
+                <w:lang w:val="id-ID"/>
+              </w:rPr>
+              <w:t>4</w:t>
+            </w:r>
+          </w:p>
+        </w:tc>
+        <w:tc>
+          <w:tcPr>
+            <w:tcW w:w="5620" w:type="dxa"/>
+          </w:tcPr>
+          <w:p>
+            <w:pPr>
+              <w:pStyle w:val="ListParagraph"/>
+              <w:spacing w:line="360" w:lineRule="auto"/>
+              <w:ind w:left="0"/>
+              <w:jc w:val="both"/>
+              <w:rPr>
+                <w:lang w:val="id-ID"/>
+              </w:rPr>
+            </w:pPr>
+            <w:proofErr w:type="spellStart"/>
+            <w:r>
+              <w:rPr>
+                <w:lang w:val="id-ID"/>
+              </w:rPr>
+              <w:t>Account</w:t>
+            </w:r>
+            <w:proofErr w:type="spellEnd"/>
+            <w:r>
+              <w:rPr>
+                <w:lang w:val="id-ID"/>
+              </w:rPr>
+              <w:t xml:space="preserve"> </w:t>
+            </w:r>
+            <w:proofErr w:type="spellStart"/>
+            <w:r>
+              <w:rPr>
+                <w:lang w:val="id-ID"/>
+              </w:rPr>
+              <w:t>member</w:t>
+            </w:r>
+            <w:proofErr w:type="spellEnd"/>
+            <w:r>
+              <w:rPr>
+                <w:lang w:val="id-ID"/>
+              </w:rPr>
+              <w:t xml:space="preserve"> berhasil dihapus</w:t>
+            </w:r>
+          </w:p>
+        </w:tc>
+      </w:tr>
+      <w:tr>
+        <w:tc>
+          <w:tcPr>
+            <w:tcW w:w="1918" w:type="dxa"/>
           </w:tcPr>
           <w:p>
             <w:pPr>
@@ -24190,13 +24484,7 @@
               <w:rPr>
                 <w:lang w:val="id-ID"/>
               </w:rPr>
-              <w:t>3</w:t>
-            </w:r>
-            <w:r>
-              <w:rPr>
-                <w:lang w:val="id-ID"/>
-              </w:rPr>
-              <w:t>.1</w:t>
+              <w:t>4.1</w:t>
             </w:r>
           </w:p>
         </w:tc>
@@ -24801,7 +25089,6 @@
         <w:tc>
           <w:tcPr>
             <w:tcW w:w="1918" w:type="dxa"/>
-            <w:vMerge w:val="restart"/>
           </w:tcPr>
           <w:p>
             <w:pPr>
@@ -24868,7 +25155,7 @@
         <w:tc>
           <w:tcPr>
             <w:tcW w:w="1918" w:type="dxa"/>
-            <w:vMerge/>
+            <w:vMerge w:val="restart"/>
           </w:tcPr>
           <w:p>
             <w:pPr>
@@ -24956,6 +25243,81 @@
                 <w:lang w:val="id-ID"/>
               </w:rPr>
               <w:t>3</w:t>
+            </w:r>
+          </w:p>
+        </w:tc>
+        <w:tc>
+          <w:tcPr>
+            <w:tcW w:w="5620" w:type="dxa"/>
+          </w:tcPr>
+          <w:p>
+            <w:pPr>
+              <w:pStyle w:val="ListParagraph"/>
+              <w:spacing w:line="360" w:lineRule="auto"/>
+              <w:ind w:left="0"/>
+              <w:jc w:val="both"/>
+              <w:rPr>
+                <w:lang w:val="id-ID"/>
+              </w:rPr>
+            </w:pPr>
+            <w:proofErr w:type="spellStart"/>
+            <w:r>
+              <w:rPr>
+                <w:lang w:val="id-ID"/>
+              </w:rPr>
+              <w:t>Requsest</w:t>
+            </w:r>
+            <w:proofErr w:type="spellEnd"/>
+            <w:r>
+              <w:rPr>
+                <w:lang w:val="id-ID"/>
+              </w:rPr>
+              <w:t xml:space="preserve"> data ke </w:t>
+            </w:r>
+            <w:proofErr w:type="spellStart"/>
+            <w:r>
+              <w:rPr>
+                <w:lang w:val="id-ID"/>
+              </w:rPr>
+              <w:t>database</w:t>
+            </w:r>
+            <w:proofErr w:type="spellEnd"/>
+          </w:p>
+        </w:tc>
+      </w:tr>
+      <w:tr>
+        <w:tc>
+          <w:tcPr>
+            <w:tcW w:w="1918" w:type="dxa"/>
+            <w:vMerge/>
+          </w:tcPr>
+          <w:p>
+            <w:pPr>
+              <w:pStyle w:val="ListParagraph"/>
+              <w:spacing w:line="360" w:lineRule="auto"/>
+              <w:ind w:left="0"/>
+            </w:pPr>
+          </w:p>
+        </w:tc>
+        <w:tc>
+          <w:tcPr>
+            <w:tcW w:w="759" w:type="dxa"/>
+          </w:tcPr>
+          <w:p>
+            <w:pPr>
+              <w:pStyle w:val="ListParagraph"/>
+              <w:spacing w:line="360" w:lineRule="auto"/>
+              <w:ind w:left="0"/>
+              <w:jc w:val="both"/>
+              <w:rPr>
+                <w:lang w:val="id-ID"/>
+              </w:rPr>
+            </w:pPr>
+            <w:r>
+              <w:rPr>
+                <w:lang w:val="id-ID"/>
+              </w:rPr>
+              <w:t>4</w:t>
             </w:r>
           </w:p>
         </w:tc>
@@ -25019,7 +25381,7 @@
               <w:rPr>
                 <w:lang w:val="id-ID"/>
               </w:rPr>
-              <w:t>3.1</w:t>
+              <w:t>4.1</w:t>
             </w:r>
           </w:p>
         </w:tc>
@@ -25269,7 +25631,6 @@
           <w:b/>
           <w:lang w:val="id-ID"/>
         </w:rPr>
-        <w:lastRenderedPageBreak/>
         <w:t>Search</w:t>
       </w:r>
       <w:proofErr w:type="spellEnd"/>
@@ -25304,14 +25665,12 @@
         </w:rPr>
         <w:t>Category</w:t>
       </w:r>
-      <w:bookmarkStart w:id="0" w:name="_GoBack"/>
-      <w:bookmarkEnd w:id="0"/>
       <w:proofErr w:type="spellEnd"/>
     </w:p>
     <w:p>
       <w:pPr>
         <w:pStyle w:val="ListParagraph"/>
-        <w:ind w:left="142"/>
+        <w:ind w:left="1134"/>
         <w:rPr>
           <w:lang w:val="id-ID"/>
         </w:rPr>
@@ -25323,7 +25682,7 @@
         </w:rPr>
         <w:drawing>
           <wp:inline distT="0" distB="0" distL="0" distR="0">
-            <wp:extent cx="5732145" cy="5333493"/>
+            <wp:extent cx="5539563" cy="4210050"/>
             <wp:effectExtent l="0" t="0" r="0" b="0"/>
             <wp:docPr id="4" name="Picture 4"/>
             <wp:cNvGraphicFramePr>
@@ -25354,7 +25713,1929 @@
                   <pic:spPr bwMode="auto">
                     <a:xfrm>
                       <a:off x="0" y="0"/>
-                      <a:ext cx="5732145" cy="5333493"/>
+                      <a:ext cx="5553655" cy="4220760"/>
+                    </a:xfrm>
+                    <a:prstGeom prst="rect">
+                      <a:avLst/>
+                    </a:prstGeom>
+                    <a:noFill/>
+                    <a:ln>
+                      <a:noFill/>
+                    </a:ln>
+                  </pic:spPr>
+                </pic:pic>
+              </a:graphicData>
+            </a:graphic>
+          </wp:inline>
+        </w:drawing>
+      </w:r>
+    </w:p>
+    <w:p>
+      <w:pPr>
+        <w:pStyle w:val="ListParagraph"/>
+        <w:ind w:left="142"/>
+        <w:rPr>
+          <w:lang w:val="id-ID"/>
+        </w:rPr>
+      </w:pPr>
+    </w:p>
+    <w:p>
+      <w:pPr>
+        <w:pStyle w:val="ListParagraph"/>
+        <w:ind w:left="142"/>
+        <w:rPr>
+          <w:lang w:val="id-ID"/>
+        </w:rPr>
+      </w:pPr>
+    </w:p>
+    <w:p>
+      <w:pPr>
+        <w:pStyle w:val="ListParagraph"/>
+        <w:numPr>
+          <w:ilvl w:val="0"/>
+          <w:numId w:val="36"/>
+        </w:numPr>
+        <w:rPr>
+          <w:b/>
+          <w:lang w:val="id-ID"/>
+        </w:rPr>
+      </w:pPr>
+      <w:proofErr w:type="spellStart"/>
+      <w:r>
+        <w:rPr>
+          <w:b/>
+          <w:lang w:val="id-ID"/>
+        </w:rPr>
+        <w:t>Search</w:t>
+      </w:r>
+      <w:proofErr w:type="spellEnd"/>
+      <w:r>
+        <w:rPr>
+          <w:b/>
+          <w:lang w:val="id-ID"/>
+        </w:rPr>
+        <w:t xml:space="preserve"> </w:t>
+      </w:r>
+      <w:proofErr w:type="spellStart"/>
+      <w:r>
+        <w:rPr>
+          <w:b/>
+          <w:lang w:val="id-ID"/>
+        </w:rPr>
+        <w:t>By</w:t>
+      </w:r>
+      <w:proofErr w:type="spellEnd"/>
+      <w:r>
+        <w:rPr>
+          <w:b/>
+          <w:lang w:val="id-ID"/>
+        </w:rPr>
+        <w:t xml:space="preserve"> City</w:t>
+      </w:r>
+    </w:p>
+    <w:p>
+      <w:pPr>
+        <w:ind w:left="993"/>
+        <w:rPr>
+          <w:lang w:val="id-ID"/>
+        </w:rPr>
+      </w:pPr>
+      <w:r>
+        <w:rPr>
+          <w:noProof/>
+          <w:lang w:val="id-ID" w:eastAsia="id-ID"/>
+        </w:rPr>
+        <w:lastRenderedPageBreak/>
+        <w:drawing>
+          <wp:inline distT="0" distB="0" distL="0" distR="0">
+            <wp:extent cx="5293244" cy="3795823"/>
+            <wp:effectExtent l="0" t="0" r="0" b="0"/>
+            <wp:docPr id="2" name="Picture 2"/>
+            <wp:cNvGraphicFramePr>
+              <a:graphicFrameLocks xmlns:a="http://schemas.openxmlformats.org/drawingml/2006/main" noChangeAspect="1"/>
+            </wp:cNvGraphicFramePr>
+            <a:graphic xmlns:a="http://schemas.openxmlformats.org/drawingml/2006/main">
+              <a:graphicData uri="http://schemas.openxmlformats.org/drawingml/2006/picture">
+                <pic:pic xmlns:pic="http://schemas.openxmlformats.org/drawingml/2006/picture">
+                  <pic:nvPicPr>
+                    <pic:cNvPr id="0" name="Picture 1"/>
+                    <pic:cNvPicPr>
+                      <a:picLocks noChangeAspect="1" noChangeArrowheads="1"/>
+                    </pic:cNvPicPr>
+                  </pic:nvPicPr>
+                  <pic:blipFill>
+                    <a:blip r:embed="rId11">
+                      <a:extLst>
+                        <a:ext uri="{28A0092B-C50C-407E-A947-70E740481C1C}">
+                          <a14:useLocalDpi xmlns:a14="http://schemas.microsoft.com/office/drawing/2010/main" val="0"/>
+                        </a:ext>
+                      </a:extLst>
+                    </a:blip>
+                    <a:srcRect/>
+                    <a:stretch>
+                      <a:fillRect/>
+                    </a:stretch>
+                  </pic:blipFill>
+                  <pic:spPr bwMode="auto">
+                    <a:xfrm>
+                      <a:off x="0" y="0"/>
+                      <a:ext cx="5309970" cy="3807817"/>
+                    </a:xfrm>
+                    <a:prstGeom prst="rect">
+                      <a:avLst/>
+                    </a:prstGeom>
+                    <a:noFill/>
+                    <a:ln>
+                      <a:noFill/>
+                    </a:ln>
+                  </pic:spPr>
+                </pic:pic>
+              </a:graphicData>
+            </a:graphic>
+          </wp:inline>
+        </w:drawing>
+      </w:r>
+    </w:p>
+    <w:p>
+      <w:pPr>
+        <w:pStyle w:val="ListParagraph"/>
+        <w:numPr>
+          <w:ilvl w:val="0"/>
+          <w:numId w:val="36"/>
+        </w:numPr>
+        <w:rPr>
+          <w:b/>
+          <w:lang w:val="id-ID"/>
+        </w:rPr>
+      </w:pPr>
+      <w:proofErr w:type="spellStart"/>
+      <w:r>
+        <w:rPr>
+          <w:b/>
+          <w:lang w:val="id-ID"/>
+        </w:rPr>
+        <w:t>View</w:t>
+      </w:r>
+      <w:proofErr w:type="spellEnd"/>
+      <w:r>
+        <w:rPr>
+          <w:b/>
+          <w:lang w:val="id-ID"/>
+        </w:rPr>
+        <w:t xml:space="preserve"> </w:t>
+      </w:r>
+      <w:proofErr w:type="spellStart"/>
+      <w:r>
+        <w:rPr>
+          <w:b/>
+          <w:lang w:val="id-ID"/>
+        </w:rPr>
+        <w:t>Content</w:t>
+      </w:r>
+      <w:proofErr w:type="spellEnd"/>
+      <w:r>
+        <w:rPr>
+          <w:b/>
+          <w:lang w:val="id-ID"/>
+        </w:rPr>
+        <w:t xml:space="preserve"> (Home)</w:t>
+      </w:r>
+    </w:p>
+    <w:p>
+      <w:pPr>
+        <w:pStyle w:val="ListParagraph"/>
+        <w:ind w:left="1080"/>
+        <w:rPr>
+          <w:lang w:val="id-ID"/>
+        </w:rPr>
+      </w:pPr>
+      <w:r>
+        <w:rPr>
+          <w:noProof/>
+          <w:lang w:val="id-ID" w:eastAsia="id-ID"/>
+        </w:rPr>
+        <w:drawing>
+          <wp:inline distT="0" distB="0" distL="0" distR="0">
+            <wp:extent cx="5528945" cy="4104167"/>
+            <wp:effectExtent l="0" t="0" r="0" b="0"/>
+            <wp:docPr id="8" name="Picture 8"/>
+            <wp:cNvGraphicFramePr>
+              <a:graphicFrameLocks xmlns:a="http://schemas.openxmlformats.org/drawingml/2006/main" noChangeAspect="1"/>
+            </wp:cNvGraphicFramePr>
+            <a:graphic xmlns:a="http://schemas.openxmlformats.org/drawingml/2006/main">
+              <a:graphicData uri="http://schemas.openxmlformats.org/drawingml/2006/picture">
+                <pic:pic xmlns:pic="http://schemas.openxmlformats.org/drawingml/2006/picture">
+                  <pic:nvPicPr>
+                    <pic:cNvPr id="0" name="Picture 3"/>
+                    <pic:cNvPicPr>
+                      <a:picLocks noChangeAspect="1" noChangeArrowheads="1"/>
+                    </pic:cNvPicPr>
+                  </pic:nvPicPr>
+                  <pic:blipFill>
+                    <a:blip r:embed="rId12">
+                      <a:extLst>
+                        <a:ext uri="{28A0092B-C50C-407E-A947-70E740481C1C}">
+                          <a14:useLocalDpi xmlns:a14="http://schemas.microsoft.com/office/drawing/2010/main" val="0"/>
+                        </a:ext>
+                      </a:extLst>
+                    </a:blip>
+                    <a:srcRect/>
+                    <a:stretch>
+                      <a:fillRect/>
+                    </a:stretch>
+                  </pic:blipFill>
+                  <pic:spPr bwMode="auto">
+                    <a:xfrm>
+                      <a:off x="0" y="0"/>
+                      <a:ext cx="5531340" cy="4105945"/>
+                    </a:xfrm>
+                    <a:prstGeom prst="rect">
+                      <a:avLst/>
+                    </a:prstGeom>
+                    <a:noFill/>
+                    <a:ln>
+                      <a:noFill/>
+                    </a:ln>
+                  </pic:spPr>
+                </pic:pic>
+              </a:graphicData>
+            </a:graphic>
+          </wp:inline>
+        </w:drawing>
+      </w:r>
+    </w:p>
+    <w:p>
+      <w:pPr>
+        <w:pStyle w:val="ListParagraph"/>
+        <w:numPr>
+          <w:ilvl w:val="0"/>
+          <w:numId w:val="36"/>
+        </w:numPr>
+        <w:rPr>
+          <w:b/>
+          <w:lang w:val="id-ID"/>
+        </w:rPr>
+      </w:pPr>
+      <w:proofErr w:type="spellStart"/>
+      <w:r>
+        <w:rPr>
+          <w:b/>
+          <w:lang w:val="id-ID"/>
+        </w:rPr>
+        <w:t>Member</w:t>
+      </w:r>
+      <w:proofErr w:type="spellEnd"/>
+      <w:r>
+        <w:rPr>
+          <w:b/>
+          <w:lang w:val="id-ID"/>
+        </w:rPr>
+        <w:t xml:space="preserve"> </w:t>
+      </w:r>
+      <w:proofErr w:type="spellStart"/>
+      <w:r>
+        <w:rPr>
+          <w:b/>
+          <w:lang w:val="id-ID"/>
+        </w:rPr>
+        <w:t>Login</w:t>
+      </w:r>
+      <w:proofErr w:type="spellEnd"/>
+    </w:p>
+    <w:p>
+      <w:pPr>
+        <w:pStyle w:val="ListParagraph"/>
+        <w:ind w:left="1080"/>
+        <w:rPr>
+          <w:lang w:val="id-ID"/>
+        </w:rPr>
+      </w:pPr>
+      <w:r>
+        <w:rPr>
+          <w:noProof/>
+          <w:lang w:val="id-ID" w:eastAsia="id-ID"/>
+        </w:rPr>
+        <w:lastRenderedPageBreak/>
+        <w:drawing>
+          <wp:inline distT="0" distB="0" distL="0" distR="0">
+            <wp:extent cx="5528310" cy="4380614"/>
+            <wp:effectExtent l="0" t="0" r="0" b="0"/>
+            <wp:docPr id="9" name="Picture 9"/>
+            <wp:cNvGraphicFramePr>
+              <a:graphicFrameLocks xmlns:a="http://schemas.openxmlformats.org/drawingml/2006/main" noChangeAspect="1"/>
+            </wp:cNvGraphicFramePr>
+            <a:graphic xmlns:a="http://schemas.openxmlformats.org/drawingml/2006/main">
+              <a:graphicData uri="http://schemas.openxmlformats.org/drawingml/2006/picture">
+                <pic:pic xmlns:pic="http://schemas.openxmlformats.org/drawingml/2006/picture">
+                  <pic:nvPicPr>
+                    <pic:cNvPr id="0" name="Picture 4"/>
+                    <pic:cNvPicPr>
+                      <a:picLocks noChangeAspect="1" noChangeArrowheads="1"/>
+                    </pic:cNvPicPr>
+                  </pic:nvPicPr>
+                  <pic:blipFill>
+                    <a:blip r:embed="rId12">
+                      <a:extLst>
+                        <a:ext uri="{28A0092B-C50C-407E-A947-70E740481C1C}">
+                          <a14:useLocalDpi xmlns:a14="http://schemas.microsoft.com/office/drawing/2010/main" val="0"/>
+                        </a:ext>
+                      </a:extLst>
+                    </a:blip>
+                    <a:srcRect/>
+                    <a:stretch>
+                      <a:fillRect/>
+                    </a:stretch>
+                  </pic:blipFill>
+                  <pic:spPr bwMode="auto">
+                    <a:xfrm>
+                      <a:off x="0" y="0"/>
+                      <a:ext cx="5533798" cy="4384962"/>
+                    </a:xfrm>
+                    <a:prstGeom prst="rect">
+                      <a:avLst/>
+                    </a:prstGeom>
+                    <a:noFill/>
+                    <a:ln>
+                      <a:noFill/>
+                    </a:ln>
+                  </pic:spPr>
+                </pic:pic>
+              </a:graphicData>
+            </a:graphic>
+          </wp:inline>
+        </w:drawing>
+      </w:r>
+    </w:p>
+    <w:p>
+      <w:pPr>
+        <w:pStyle w:val="ListParagraph"/>
+        <w:numPr>
+          <w:ilvl w:val="0"/>
+          <w:numId w:val="36"/>
+        </w:numPr>
+        <w:rPr>
+          <w:b/>
+          <w:lang w:val="id-ID"/>
+        </w:rPr>
+      </w:pPr>
+      <w:proofErr w:type="spellStart"/>
+      <w:r>
+        <w:rPr>
+          <w:b/>
+          <w:lang w:val="id-ID"/>
+        </w:rPr>
+        <w:t>Create</w:t>
+      </w:r>
+      <w:proofErr w:type="spellEnd"/>
+      <w:r>
+        <w:rPr>
+          <w:b/>
+          <w:lang w:val="id-ID"/>
+        </w:rPr>
+        <w:t xml:space="preserve"> New </w:t>
+      </w:r>
+      <w:proofErr w:type="spellStart"/>
+      <w:r>
+        <w:rPr>
+          <w:b/>
+          <w:lang w:val="id-ID"/>
+        </w:rPr>
+        <w:t>Content</w:t>
+      </w:r>
+      <w:proofErr w:type="spellEnd"/>
+    </w:p>
+    <w:p>
+      <w:pPr>
+        <w:pStyle w:val="ListParagraph"/>
+        <w:ind w:left="1080"/>
+        <w:rPr>
+          <w:lang w:val="id-ID"/>
+        </w:rPr>
+      </w:pPr>
+    </w:p>
+    <w:p>
+      <w:pPr>
+        <w:pStyle w:val="ListParagraph"/>
+        <w:ind w:left="1080"/>
+        <w:rPr>
+          <w:lang w:val="id-ID"/>
+        </w:rPr>
+      </w:pPr>
+      <w:r>
+        <w:rPr>
+          <w:noProof/>
+          <w:lang w:val="id-ID" w:eastAsia="id-ID"/>
+        </w:rPr>
+        <w:drawing>
+          <wp:inline distT="0" distB="0" distL="0" distR="0">
+            <wp:extent cx="5732145" cy="4029893"/>
+            <wp:effectExtent l="0" t="0" r="0" b="0"/>
+            <wp:docPr id="10" name="Picture 10"/>
+            <wp:cNvGraphicFramePr>
+              <a:graphicFrameLocks xmlns:a="http://schemas.openxmlformats.org/drawingml/2006/main" noChangeAspect="1"/>
+            </wp:cNvGraphicFramePr>
+            <a:graphic xmlns:a="http://schemas.openxmlformats.org/drawingml/2006/main">
+              <a:graphicData uri="http://schemas.openxmlformats.org/drawingml/2006/picture">
+                <pic:pic xmlns:pic="http://schemas.openxmlformats.org/drawingml/2006/picture">
+                  <pic:nvPicPr>
+                    <pic:cNvPr id="0" name="Picture 5"/>
+                    <pic:cNvPicPr>
+                      <a:picLocks noChangeAspect="1" noChangeArrowheads="1"/>
+                    </pic:cNvPicPr>
+                  </pic:nvPicPr>
+                  <pic:blipFill>
+                    <a:blip r:embed="rId13">
+                      <a:extLst>
+                        <a:ext uri="{28A0092B-C50C-407E-A947-70E740481C1C}">
+                          <a14:useLocalDpi xmlns:a14="http://schemas.microsoft.com/office/drawing/2010/main" val="0"/>
+                        </a:ext>
+                      </a:extLst>
+                    </a:blip>
+                    <a:srcRect/>
+                    <a:stretch>
+                      <a:fillRect/>
+                    </a:stretch>
+                  </pic:blipFill>
+                  <pic:spPr bwMode="auto">
+                    <a:xfrm>
+                      <a:off x="0" y="0"/>
+                      <a:ext cx="5732145" cy="4029893"/>
+                    </a:xfrm>
+                    <a:prstGeom prst="rect">
+                      <a:avLst/>
+                    </a:prstGeom>
+                    <a:noFill/>
+                    <a:ln>
+                      <a:noFill/>
+                    </a:ln>
+                  </pic:spPr>
+                </pic:pic>
+              </a:graphicData>
+            </a:graphic>
+          </wp:inline>
+        </w:drawing>
+      </w:r>
+    </w:p>
+    <w:p>
+      <w:pPr>
+        <w:pStyle w:val="ListParagraph"/>
+        <w:numPr>
+          <w:ilvl w:val="0"/>
+          <w:numId w:val="36"/>
+        </w:numPr>
+        <w:rPr>
+          <w:b/>
+          <w:lang w:val="id-ID"/>
+        </w:rPr>
+      </w:pPr>
+      <w:r>
+        <w:rPr>
+          <w:b/>
+          <w:lang w:val="id-ID"/>
+        </w:rPr>
+        <w:lastRenderedPageBreak/>
+        <w:t xml:space="preserve">Edit </w:t>
+      </w:r>
+      <w:proofErr w:type="spellStart"/>
+      <w:r>
+        <w:rPr>
+          <w:b/>
+          <w:lang w:val="id-ID"/>
+        </w:rPr>
+        <w:t>Content</w:t>
+      </w:r>
+      <w:proofErr w:type="spellEnd"/>
+    </w:p>
+    <w:p>
+      <w:pPr>
+        <w:pStyle w:val="ListParagraph"/>
+        <w:ind w:left="1080"/>
+        <w:rPr>
+          <w:lang w:val="id-ID"/>
+        </w:rPr>
+      </w:pPr>
+      <w:r>
+        <w:rPr>
+          <w:noProof/>
+          <w:lang w:val="id-ID" w:eastAsia="id-ID"/>
+        </w:rPr>
+        <w:drawing>
+          <wp:inline distT="0" distB="0" distL="0" distR="0">
+            <wp:extent cx="5732145" cy="3595428"/>
+            <wp:effectExtent l="0" t="0" r="0" b="0"/>
+            <wp:docPr id="11" name="Picture 11"/>
+            <wp:cNvGraphicFramePr>
+              <a:graphicFrameLocks xmlns:a="http://schemas.openxmlformats.org/drawingml/2006/main" noChangeAspect="1"/>
+            </wp:cNvGraphicFramePr>
+            <a:graphic xmlns:a="http://schemas.openxmlformats.org/drawingml/2006/main">
+              <a:graphicData uri="http://schemas.openxmlformats.org/drawingml/2006/picture">
+                <pic:pic xmlns:pic="http://schemas.openxmlformats.org/drawingml/2006/picture">
+                  <pic:nvPicPr>
+                    <pic:cNvPr id="0" name="Picture 6"/>
+                    <pic:cNvPicPr>
+                      <a:picLocks noChangeAspect="1" noChangeArrowheads="1"/>
+                    </pic:cNvPicPr>
+                  </pic:nvPicPr>
+                  <pic:blipFill>
+                    <a:blip r:embed="rId14">
+                      <a:extLst>
+                        <a:ext uri="{28A0092B-C50C-407E-A947-70E740481C1C}">
+                          <a14:useLocalDpi xmlns:a14="http://schemas.microsoft.com/office/drawing/2010/main" val="0"/>
+                        </a:ext>
+                      </a:extLst>
+                    </a:blip>
+                    <a:srcRect/>
+                    <a:stretch>
+                      <a:fillRect/>
+                    </a:stretch>
+                  </pic:blipFill>
+                  <pic:spPr bwMode="auto">
+                    <a:xfrm>
+                      <a:off x="0" y="0"/>
+                      <a:ext cx="5732145" cy="3595428"/>
+                    </a:xfrm>
+                    <a:prstGeom prst="rect">
+                      <a:avLst/>
+                    </a:prstGeom>
+                    <a:noFill/>
+                    <a:ln>
+                      <a:noFill/>
+                    </a:ln>
+                  </pic:spPr>
+                </pic:pic>
+              </a:graphicData>
+            </a:graphic>
+          </wp:inline>
+        </w:drawing>
+      </w:r>
+    </w:p>
+    <w:p>
+      <w:pPr>
+        <w:pStyle w:val="ListParagraph"/>
+        <w:ind w:left="1080"/>
+        <w:rPr>
+          <w:lang w:val="id-ID"/>
+        </w:rPr>
+      </w:pPr>
+    </w:p>
+    <w:p>
+      <w:pPr>
+        <w:pStyle w:val="ListParagraph"/>
+        <w:ind w:left="1080"/>
+        <w:rPr>
+          <w:lang w:val="id-ID"/>
+        </w:rPr>
+      </w:pPr>
+    </w:p>
+    <w:p>
+      <w:pPr>
+        <w:pStyle w:val="ListParagraph"/>
+        <w:ind w:left="1080"/>
+        <w:rPr>
+          <w:lang w:val="id-ID"/>
+        </w:rPr>
+      </w:pPr>
+    </w:p>
+    <w:p>
+      <w:pPr>
+        <w:pStyle w:val="ListParagraph"/>
+        <w:ind w:left="1080"/>
+        <w:rPr>
+          <w:lang w:val="id-ID"/>
+        </w:rPr>
+      </w:pPr>
+    </w:p>
+    <w:p>
+      <w:pPr>
+        <w:pStyle w:val="ListParagraph"/>
+        <w:ind w:left="1080"/>
+        <w:rPr>
+          <w:lang w:val="id-ID"/>
+        </w:rPr>
+      </w:pPr>
+    </w:p>
+    <w:p>
+      <w:pPr>
+        <w:pStyle w:val="ListParagraph"/>
+        <w:numPr>
+          <w:ilvl w:val="0"/>
+          <w:numId w:val="36"/>
+        </w:numPr>
+        <w:rPr>
+          <w:b/>
+          <w:lang w:val="id-ID"/>
+        </w:rPr>
+      </w:pPr>
+      <w:r>
+        <w:rPr>
+          <w:b/>
+          <w:lang w:val="id-ID"/>
+        </w:rPr>
+        <w:t xml:space="preserve">Edit </w:t>
+      </w:r>
+      <w:proofErr w:type="spellStart"/>
+      <w:r>
+        <w:rPr>
+          <w:b/>
+          <w:lang w:val="id-ID"/>
+        </w:rPr>
+        <w:t>Profile</w:t>
+      </w:r>
+      <w:proofErr w:type="spellEnd"/>
+    </w:p>
+    <w:p>
+      <w:pPr>
+        <w:pStyle w:val="ListParagraph"/>
+        <w:ind w:left="1080"/>
+        <w:rPr>
+          <w:lang w:val="id-ID"/>
+        </w:rPr>
+      </w:pPr>
+      <w:r>
+        <w:rPr>
+          <w:noProof/>
+          <w:lang w:val="id-ID" w:eastAsia="id-ID"/>
+        </w:rPr>
+        <w:drawing>
+          <wp:inline distT="0" distB="0" distL="0" distR="0">
+            <wp:extent cx="5732145" cy="3882725"/>
+            <wp:effectExtent l="0" t="0" r="0" b="0"/>
+            <wp:docPr id="13" name="Picture 13"/>
+            <wp:cNvGraphicFramePr>
+              <a:graphicFrameLocks xmlns:a="http://schemas.openxmlformats.org/drawingml/2006/main" noChangeAspect="1"/>
+            </wp:cNvGraphicFramePr>
+            <a:graphic xmlns:a="http://schemas.openxmlformats.org/drawingml/2006/main">
+              <a:graphicData uri="http://schemas.openxmlformats.org/drawingml/2006/picture">
+                <pic:pic xmlns:pic="http://schemas.openxmlformats.org/drawingml/2006/picture">
+                  <pic:nvPicPr>
+                    <pic:cNvPr id="0" name="Picture 8"/>
+                    <pic:cNvPicPr>
+                      <a:picLocks noChangeAspect="1" noChangeArrowheads="1"/>
+                    </pic:cNvPicPr>
+                  </pic:nvPicPr>
+                  <pic:blipFill>
+                    <a:blip r:embed="rId15">
+                      <a:extLst>
+                        <a:ext uri="{28A0092B-C50C-407E-A947-70E740481C1C}">
+                          <a14:useLocalDpi xmlns:a14="http://schemas.microsoft.com/office/drawing/2010/main" val="0"/>
+                        </a:ext>
+                      </a:extLst>
+                    </a:blip>
+                    <a:srcRect/>
+                    <a:stretch>
+                      <a:fillRect/>
+                    </a:stretch>
+                  </pic:blipFill>
+                  <pic:spPr bwMode="auto">
+                    <a:xfrm>
+                      <a:off x="0" y="0"/>
+                      <a:ext cx="5732145" cy="3882725"/>
+                    </a:xfrm>
+                    <a:prstGeom prst="rect">
+                      <a:avLst/>
+                    </a:prstGeom>
+                    <a:noFill/>
+                    <a:ln>
+                      <a:noFill/>
+                    </a:ln>
+                  </pic:spPr>
+                </pic:pic>
+              </a:graphicData>
+            </a:graphic>
+          </wp:inline>
+        </w:drawing>
+      </w:r>
+    </w:p>
+    <w:p>
+      <w:pPr>
+        <w:pStyle w:val="ListParagraph"/>
+        <w:numPr>
+          <w:ilvl w:val="0"/>
+          <w:numId w:val="36"/>
+        </w:numPr>
+        <w:rPr>
+          <w:lang w:val="id-ID"/>
+        </w:rPr>
+      </w:pPr>
+      <w:proofErr w:type="spellStart"/>
+      <w:r>
+        <w:rPr>
+          <w:lang w:val="id-ID"/>
+        </w:rPr>
+        <w:lastRenderedPageBreak/>
+        <w:t>Report</w:t>
+      </w:r>
+      <w:proofErr w:type="spellEnd"/>
+      <w:r>
+        <w:rPr>
+          <w:lang w:val="id-ID"/>
+        </w:rPr>
+        <w:t xml:space="preserve"> </w:t>
+      </w:r>
+      <w:proofErr w:type="spellStart"/>
+      <w:r>
+        <w:rPr>
+          <w:lang w:val="id-ID"/>
+        </w:rPr>
+        <w:t>abuse</w:t>
+      </w:r>
+      <w:proofErr w:type="spellEnd"/>
+    </w:p>
+    <w:p>
+      <w:pPr>
+        <w:pStyle w:val="ListParagraph"/>
+        <w:ind w:left="1080"/>
+        <w:rPr>
+          <w:lang w:val="id-ID"/>
+        </w:rPr>
+      </w:pPr>
+      <w:r>
+        <w:rPr>
+          <w:noProof/>
+          <w:lang w:val="id-ID" w:eastAsia="id-ID"/>
+        </w:rPr>
+        <w:drawing>
+          <wp:inline distT="0" distB="0" distL="0" distR="0">
+            <wp:extent cx="5732145" cy="4606564"/>
+            <wp:effectExtent l="0" t="0" r="0" b="0"/>
+            <wp:docPr id="14" name="Picture 14"/>
+            <wp:cNvGraphicFramePr>
+              <a:graphicFrameLocks xmlns:a="http://schemas.openxmlformats.org/drawingml/2006/main" noChangeAspect="1"/>
+            </wp:cNvGraphicFramePr>
+            <a:graphic xmlns:a="http://schemas.openxmlformats.org/drawingml/2006/main">
+              <a:graphicData uri="http://schemas.openxmlformats.org/drawingml/2006/picture">
+                <pic:pic xmlns:pic="http://schemas.openxmlformats.org/drawingml/2006/picture">
+                  <pic:nvPicPr>
+                    <pic:cNvPr id="0" name="Picture 9"/>
+                    <pic:cNvPicPr>
+                      <a:picLocks noChangeAspect="1" noChangeArrowheads="1"/>
+                    </pic:cNvPicPr>
+                  </pic:nvPicPr>
+                  <pic:blipFill>
+                    <a:blip r:embed="rId16">
+                      <a:extLst>
+                        <a:ext uri="{28A0092B-C50C-407E-A947-70E740481C1C}">
+                          <a14:useLocalDpi xmlns:a14="http://schemas.microsoft.com/office/drawing/2010/main" val="0"/>
+                        </a:ext>
+                      </a:extLst>
+                    </a:blip>
+                    <a:srcRect/>
+                    <a:stretch>
+                      <a:fillRect/>
+                    </a:stretch>
+                  </pic:blipFill>
+                  <pic:spPr bwMode="auto">
+                    <a:xfrm>
+                      <a:off x="0" y="0"/>
+                      <a:ext cx="5732145" cy="4606564"/>
+                    </a:xfrm>
+                    <a:prstGeom prst="rect">
+                      <a:avLst/>
+                    </a:prstGeom>
+                    <a:noFill/>
+                    <a:ln>
+                      <a:noFill/>
+                    </a:ln>
+                  </pic:spPr>
+                </pic:pic>
+              </a:graphicData>
+            </a:graphic>
+          </wp:inline>
+        </w:drawing>
+      </w:r>
+    </w:p>
+    <w:p>
+      <w:pPr>
+        <w:pStyle w:val="ListParagraph"/>
+        <w:ind w:left="1080"/>
+        <w:rPr>
+          <w:lang w:val="id-ID"/>
+        </w:rPr>
+      </w:pPr>
+    </w:p>
+    <w:p>
+      <w:pPr>
+        <w:pStyle w:val="ListParagraph"/>
+        <w:ind w:left="1080"/>
+        <w:rPr>
+          <w:lang w:val="id-ID"/>
+        </w:rPr>
+      </w:pPr>
+    </w:p>
+    <w:p>
+      <w:pPr>
+        <w:pStyle w:val="ListParagraph"/>
+        <w:ind w:left="1080"/>
+        <w:rPr>
+          <w:lang w:val="id-ID"/>
+        </w:rPr>
+      </w:pPr>
+    </w:p>
+    <w:p>
+      <w:pPr>
+        <w:pStyle w:val="ListParagraph"/>
+        <w:ind w:left="1080"/>
+        <w:rPr>
+          <w:lang w:val="id-ID"/>
+        </w:rPr>
+      </w:pPr>
+    </w:p>
+    <w:p>
+      <w:pPr>
+        <w:pStyle w:val="ListParagraph"/>
+        <w:ind w:left="1080"/>
+        <w:rPr>
+          <w:lang w:val="id-ID"/>
+        </w:rPr>
+      </w:pPr>
+    </w:p>
+    <w:p>
+      <w:pPr>
+        <w:pStyle w:val="ListParagraph"/>
+        <w:ind w:left="1080"/>
+        <w:rPr>
+          <w:lang w:val="id-ID"/>
+        </w:rPr>
+      </w:pPr>
+    </w:p>
+    <w:p>
+      <w:pPr>
+        <w:pStyle w:val="ListParagraph"/>
+        <w:ind w:left="1080"/>
+        <w:rPr>
+          <w:lang w:val="id-ID"/>
+        </w:rPr>
+      </w:pPr>
+    </w:p>
+    <w:p>
+      <w:pPr>
+        <w:pStyle w:val="ListParagraph"/>
+        <w:ind w:left="1080"/>
+        <w:rPr>
+          <w:lang w:val="id-ID"/>
+        </w:rPr>
+      </w:pPr>
+    </w:p>
+    <w:p>
+      <w:pPr>
+        <w:pStyle w:val="ListParagraph"/>
+        <w:ind w:left="1080"/>
+        <w:rPr>
+          <w:lang w:val="id-ID"/>
+        </w:rPr>
+      </w:pPr>
+    </w:p>
+    <w:p>
+      <w:pPr>
+        <w:pStyle w:val="ListParagraph"/>
+        <w:ind w:left="1080"/>
+        <w:rPr>
+          <w:lang w:val="id-ID"/>
+        </w:rPr>
+      </w:pPr>
+    </w:p>
+    <w:p>
+      <w:pPr>
+        <w:pStyle w:val="ListParagraph"/>
+        <w:ind w:left="1080"/>
+        <w:rPr>
+          <w:lang w:val="id-ID"/>
+        </w:rPr>
+      </w:pPr>
+    </w:p>
+    <w:p>
+      <w:pPr>
+        <w:pStyle w:val="ListParagraph"/>
+        <w:ind w:left="1080"/>
+        <w:rPr>
+          <w:lang w:val="id-ID"/>
+        </w:rPr>
+      </w:pPr>
+    </w:p>
+    <w:p>
+      <w:pPr>
+        <w:pStyle w:val="ListParagraph"/>
+        <w:ind w:left="1080"/>
+        <w:rPr>
+          <w:lang w:val="id-ID"/>
+        </w:rPr>
+      </w:pPr>
+    </w:p>
+    <w:p>
+      <w:pPr>
+        <w:pStyle w:val="ListParagraph"/>
+        <w:ind w:left="1080"/>
+        <w:rPr>
+          <w:lang w:val="id-ID"/>
+        </w:rPr>
+      </w:pPr>
+    </w:p>
+    <w:p>
+      <w:pPr>
+        <w:pStyle w:val="ListParagraph"/>
+        <w:ind w:left="1080"/>
+        <w:rPr>
+          <w:lang w:val="id-ID"/>
+        </w:rPr>
+      </w:pPr>
+    </w:p>
+    <w:p>
+      <w:pPr>
+        <w:pStyle w:val="ListParagraph"/>
+        <w:ind w:left="1080"/>
+        <w:rPr>
+          <w:lang w:val="id-ID"/>
+        </w:rPr>
+      </w:pPr>
+    </w:p>
+    <w:p>
+      <w:pPr>
+        <w:pStyle w:val="ListParagraph"/>
+        <w:ind w:left="1080"/>
+        <w:rPr>
+          <w:lang w:val="id-ID"/>
+        </w:rPr>
+      </w:pPr>
+    </w:p>
+    <w:p>
+      <w:pPr>
+        <w:pStyle w:val="ListParagraph"/>
+        <w:ind w:left="1080"/>
+        <w:rPr>
+          <w:lang w:val="id-ID"/>
+        </w:rPr>
+      </w:pPr>
+    </w:p>
+    <w:p>
+      <w:pPr>
+        <w:pStyle w:val="ListParagraph"/>
+        <w:ind w:left="1080"/>
+        <w:rPr>
+          <w:lang w:val="id-ID"/>
+        </w:rPr>
+      </w:pPr>
+    </w:p>
+    <w:p>
+      <w:pPr>
+        <w:pStyle w:val="ListParagraph"/>
+        <w:ind w:left="1080"/>
+        <w:rPr>
+          <w:lang w:val="id-ID"/>
+        </w:rPr>
+      </w:pPr>
+    </w:p>
+    <w:p>
+      <w:pPr>
+        <w:pStyle w:val="ListParagraph"/>
+        <w:ind w:left="1080"/>
+        <w:rPr>
+          <w:lang w:val="id-ID"/>
+        </w:rPr>
+      </w:pPr>
+    </w:p>
+    <w:p>
+      <w:pPr>
+        <w:pStyle w:val="ListParagraph"/>
+        <w:ind w:left="1080"/>
+        <w:rPr>
+          <w:lang w:val="id-ID"/>
+        </w:rPr>
+      </w:pPr>
+    </w:p>
+    <w:p>
+      <w:pPr>
+        <w:pStyle w:val="ListParagraph"/>
+        <w:ind w:left="1080"/>
+        <w:rPr>
+          <w:lang w:val="id-ID"/>
+        </w:rPr>
+      </w:pPr>
+    </w:p>
+    <w:p>
+      <w:pPr>
+        <w:pStyle w:val="ListParagraph"/>
+        <w:numPr>
+          <w:ilvl w:val="0"/>
+          <w:numId w:val="36"/>
+        </w:numPr>
+        <w:rPr>
+          <w:b/>
+          <w:lang w:val="id-ID"/>
+        </w:rPr>
+      </w:pPr>
+      <w:proofErr w:type="spellStart"/>
+      <w:r>
+        <w:rPr>
+          <w:b/>
+          <w:lang w:val="id-ID"/>
+        </w:rPr>
+        <w:lastRenderedPageBreak/>
+        <w:t>Send</w:t>
+      </w:r>
+      <w:proofErr w:type="spellEnd"/>
+      <w:r>
+        <w:rPr>
+          <w:b/>
+          <w:lang w:val="id-ID"/>
+        </w:rPr>
+        <w:t xml:space="preserve"> </w:t>
+      </w:r>
+      <w:proofErr w:type="spellStart"/>
+      <w:r>
+        <w:rPr>
+          <w:b/>
+          <w:lang w:val="id-ID"/>
+        </w:rPr>
+        <w:t>Message</w:t>
+      </w:r>
+      <w:proofErr w:type="spellEnd"/>
+      <w:r>
+        <w:rPr>
+          <w:b/>
+          <w:lang w:val="id-ID"/>
+        </w:rPr>
+        <w:t xml:space="preserve"> </w:t>
+      </w:r>
+      <w:proofErr w:type="spellStart"/>
+      <w:r>
+        <w:rPr>
+          <w:b/>
+          <w:lang w:val="id-ID"/>
+        </w:rPr>
+        <w:t>to</w:t>
+      </w:r>
+      <w:proofErr w:type="spellEnd"/>
+      <w:r>
+        <w:rPr>
+          <w:b/>
+          <w:lang w:val="id-ID"/>
+        </w:rPr>
+        <w:t xml:space="preserve"> </w:t>
+      </w:r>
+      <w:proofErr w:type="spellStart"/>
+      <w:r>
+        <w:rPr>
+          <w:b/>
+          <w:lang w:val="id-ID"/>
+        </w:rPr>
+        <w:t>another</w:t>
+      </w:r>
+      <w:proofErr w:type="spellEnd"/>
+      <w:r>
+        <w:rPr>
+          <w:b/>
+          <w:lang w:val="id-ID"/>
+        </w:rPr>
+        <w:t xml:space="preserve"> </w:t>
+      </w:r>
+      <w:proofErr w:type="spellStart"/>
+      <w:r>
+        <w:rPr>
+          <w:b/>
+          <w:lang w:val="id-ID"/>
+        </w:rPr>
+        <w:t>member</w:t>
+      </w:r>
+      <w:proofErr w:type="spellEnd"/>
+    </w:p>
+    <w:p>
+      <w:pPr>
+        <w:pStyle w:val="ListParagraph"/>
+        <w:ind w:left="1080"/>
+        <w:rPr>
+          <w:lang w:val="id-ID"/>
+        </w:rPr>
+      </w:pPr>
+      <w:r>
+        <w:rPr>
+          <w:noProof/>
+          <w:lang w:val="id-ID" w:eastAsia="id-ID"/>
+        </w:rPr>
+        <w:drawing>
+          <wp:inline distT="0" distB="0" distL="0" distR="0">
+            <wp:extent cx="5732145" cy="4207284"/>
+            <wp:effectExtent l="0" t="0" r="0" b="0"/>
+            <wp:docPr id="15" name="Picture 15"/>
+            <wp:cNvGraphicFramePr>
+              <a:graphicFrameLocks xmlns:a="http://schemas.openxmlformats.org/drawingml/2006/main" noChangeAspect="1"/>
+            </wp:cNvGraphicFramePr>
+            <a:graphic xmlns:a="http://schemas.openxmlformats.org/drawingml/2006/main">
+              <a:graphicData uri="http://schemas.openxmlformats.org/drawingml/2006/picture">
+                <pic:pic xmlns:pic="http://schemas.openxmlformats.org/drawingml/2006/picture">
+                  <pic:nvPicPr>
+                    <pic:cNvPr id="0" name="Picture 10"/>
+                    <pic:cNvPicPr>
+                      <a:picLocks noChangeAspect="1" noChangeArrowheads="1"/>
+                    </pic:cNvPicPr>
+                  </pic:nvPicPr>
+                  <pic:blipFill>
+                    <a:blip r:embed="rId17">
+                      <a:extLst>
+                        <a:ext uri="{28A0092B-C50C-407E-A947-70E740481C1C}">
+                          <a14:useLocalDpi xmlns:a14="http://schemas.microsoft.com/office/drawing/2010/main" val="0"/>
+                        </a:ext>
+                      </a:extLst>
+                    </a:blip>
+                    <a:srcRect/>
+                    <a:stretch>
+                      <a:fillRect/>
+                    </a:stretch>
+                  </pic:blipFill>
+                  <pic:spPr bwMode="auto">
+                    <a:xfrm>
+                      <a:off x="0" y="0"/>
+                      <a:ext cx="5732145" cy="4207284"/>
+                    </a:xfrm>
+                    <a:prstGeom prst="rect">
+                      <a:avLst/>
+                    </a:prstGeom>
+                    <a:noFill/>
+                    <a:ln>
+                      <a:noFill/>
+                    </a:ln>
+                  </pic:spPr>
+                </pic:pic>
+              </a:graphicData>
+            </a:graphic>
+          </wp:inline>
+        </w:drawing>
+      </w:r>
+    </w:p>
+    <w:p>
+      <w:pPr>
+        <w:pStyle w:val="ListParagraph"/>
+        <w:numPr>
+          <w:ilvl w:val="0"/>
+          <w:numId w:val="36"/>
+        </w:numPr>
+        <w:rPr>
+          <w:b/>
+          <w:lang w:val="id-ID"/>
+        </w:rPr>
+      </w:pPr>
+      <w:proofErr w:type="spellStart"/>
+      <w:r>
+        <w:rPr>
+          <w:b/>
+          <w:lang w:val="id-ID"/>
+        </w:rPr>
+        <w:t>Reply</w:t>
+      </w:r>
+      <w:proofErr w:type="spellEnd"/>
+      <w:r>
+        <w:rPr>
+          <w:b/>
+          <w:lang w:val="id-ID"/>
+        </w:rPr>
+        <w:t xml:space="preserve"> </w:t>
+      </w:r>
+      <w:proofErr w:type="spellStart"/>
+      <w:r>
+        <w:rPr>
+          <w:b/>
+          <w:lang w:val="id-ID"/>
+        </w:rPr>
+        <w:t>Message</w:t>
+      </w:r>
+      <w:proofErr w:type="spellEnd"/>
+    </w:p>
+    <w:p>
+      <w:pPr>
+        <w:pStyle w:val="ListParagraph"/>
+        <w:ind w:left="1080"/>
+        <w:rPr>
+          <w:lang w:val="id-ID"/>
+        </w:rPr>
+      </w:pPr>
+      <w:r>
+        <w:rPr>
+          <w:noProof/>
+          <w:lang w:val="id-ID" w:eastAsia="id-ID"/>
+        </w:rPr>
+        <w:drawing>
+          <wp:inline distT="0" distB="0" distL="0" distR="0">
+            <wp:extent cx="5731510" cy="4221126"/>
+            <wp:effectExtent l="0" t="0" r="0" b="0"/>
+            <wp:docPr id="16" name="Picture 16"/>
+            <wp:cNvGraphicFramePr>
+              <a:graphicFrameLocks xmlns:a="http://schemas.openxmlformats.org/drawingml/2006/main" noChangeAspect="1"/>
+            </wp:cNvGraphicFramePr>
+            <a:graphic xmlns:a="http://schemas.openxmlformats.org/drawingml/2006/main">
+              <a:graphicData uri="http://schemas.openxmlformats.org/drawingml/2006/picture">
+                <pic:pic xmlns:pic="http://schemas.openxmlformats.org/drawingml/2006/picture">
+                  <pic:nvPicPr>
+                    <pic:cNvPr id="0" name="Picture 11"/>
+                    <pic:cNvPicPr>
+                      <a:picLocks noChangeAspect="1" noChangeArrowheads="1"/>
+                    </pic:cNvPicPr>
+                  </pic:nvPicPr>
+                  <pic:blipFill>
+                    <a:blip r:embed="rId18">
+                      <a:extLst>
+                        <a:ext uri="{28A0092B-C50C-407E-A947-70E740481C1C}">
+                          <a14:useLocalDpi xmlns:a14="http://schemas.microsoft.com/office/drawing/2010/main" val="0"/>
+                        </a:ext>
+                      </a:extLst>
+                    </a:blip>
+                    <a:srcRect/>
+                    <a:stretch>
+                      <a:fillRect/>
+                    </a:stretch>
+                  </pic:blipFill>
+                  <pic:spPr bwMode="auto">
+                    <a:xfrm>
+                      <a:off x="0" y="0"/>
+                      <a:ext cx="5733391" cy="4222511"/>
+                    </a:xfrm>
+                    <a:prstGeom prst="rect">
+                      <a:avLst/>
+                    </a:prstGeom>
+                    <a:noFill/>
+                    <a:ln>
+                      <a:noFill/>
+                    </a:ln>
+                  </pic:spPr>
+                </pic:pic>
+              </a:graphicData>
+            </a:graphic>
+          </wp:inline>
+        </w:drawing>
+      </w:r>
+    </w:p>
+    <w:p>
+      <w:pPr>
+        <w:pStyle w:val="ListParagraph"/>
+        <w:numPr>
+          <w:ilvl w:val="0"/>
+          <w:numId w:val="36"/>
+        </w:numPr>
+        <w:rPr>
+          <w:b/>
+          <w:lang w:val="id-ID"/>
+        </w:rPr>
+      </w:pPr>
+      <w:proofErr w:type="spellStart"/>
+      <w:r>
+        <w:rPr>
+          <w:b/>
+          <w:lang w:val="id-ID"/>
+        </w:rPr>
+        <w:lastRenderedPageBreak/>
+        <w:t>Ad</w:t>
+      </w:r>
+      <w:r>
+        <w:rPr>
+          <w:b/>
+          <w:lang w:val="id-ID"/>
+        </w:rPr>
+        <w:t>min</w:t>
+      </w:r>
+      <w:proofErr w:type="spellEnd"/>
+      <w:r>
+        <w:rPr>
+          <w:b/>
+          <w:lang w:val="id-ID"/>
+        </w:rPr>
+        <w:t xml:space="preserve"> </w:t>
+      </w:r>
+      <w:proofErr w:type="spellStart"/>
+      <w:r>
+        <w:rPr>
+          <w:b/>
+          <w:lang w:val="id-ID"/>
+        </w:rPr>
+        <w:t>Login</w:t>
+      </w:r>
+      <w:proofErr w:type="spellEnd"/>
+      <w:r>
+        <w:rPr>
+          <w:b/>
+          <w:lang w:val="id-ID"/>
+        </w:rPr>
+        <w:t xml:space="preserve"> </w:t>
+      </w:r>
+    </w:p>
+    <w:p>
+      <w:pPr>
+        <w:pStyle w:val="ListParagraph"/>
+        <w:ind w:left="1080"/>
+        <w:rPr>
+          <w:lang w:val="id-ID"/>
+        </w:rPr>
+      </w:pPr>
+      <w:r>
+        <w:rPr>
+          <w:noProof/>
+          <w:lang w:val="id-ID" w:eastAsia="id-ID"/>
+        </w:rPr>
+        <w:drawing>
+          <wp:inline distT="0" distB="0" distL="0" distR="0">
+            <wp:extent cx="4529455" cy="3891516"/>
+            <wp:effectExtent l="0" t="0" r="0" b="0"/>
+            <wp:docPr id="17" name="Picture 17"/>
+            <wp:cNvGraphicFramePr>
+              <a:graphicFrameLocks xmlns:a="http://schemas.openxmlformats.org/drawingml/2006/main" noChangeAspect="1"/>
+            </wp:cNvGraphicFramePr>
+            <a:graphic xmlns:a="http://schemas.openxmlformats.org/drawingml/2006/main">
+              <a:graphicData uri="http://schemas.openxmlformats.org/drawingml/2006/picture">
+                <pic:pic xmlns:pic="http://schemas.openxmlformats.org/drawingml/2006/picture">
+                  <pic:nvPicPr>
+                    <pic:cNvPr id="0" name="Picture 12"/>
+                    <pic:cNvPicPr>
+                      <a:picLocks noChangeAspect="1" noChangeArrowheads="1"/>
+                    </pic:cNvPicPr>
+                  </pic:nvPicPr>
+                  <pic:blipFill>
+                    <a:blip r:embed="rId19">
+                      <a:extLst>
+                        <a:ext uri="{28A0092B-C50C-407E-A947-70E740481C1C}">
+                          <a14:useLocalDpi xmlns:a14="http://schemas.microsoft.com/office/drawing/2010/main" val="0"/>
+                        </a:ext>
+                      </a:extLst>
+                    </a:blip>
+                    <a:srcRect/>
+                    <a:stretch>
+                      <a:fillRect/>
+                    </a:stretch>
+                  </pic:blipFill>
+                  <pic:spPr bwMode="auto">
+                    <a:xfrm>
+                      <a:off x="0" y="0"/>
+                      <a:ext cx="4537084" cy="3898070"/>
+                    </a:xfrm>
+                    <a:prstGeom prst="rect">
+                      <a:avLst/>
+                    </a:prstGeom>
+                    <a:noFill/>
+                    <a:ln>
+                      <a:noFill/>
+                    </a:ln>
+                  </pic:spPr>
+                </pic:pic>
+              </a:graphicData>
+            </a:graphic>
+          </wp:inline>
+        </w:drawing>
+      </w:r>
+    </w:p>
+    <w:p>
+      <w:pPr>
+        <w:pStyle w:val="ListParagraph"/>
+        <w:numPr>
+          <w:ilvl w:val="0"/>
+          <w:numId w:val="36"/>
+        </w:numPr>
+        <w:rPr>
+          <w:b/>
+          <w:lang w:val="id-ID"/>
+        </w:rPr>
+      </w:pPr>
+      <w:proofErr w:type="spellStart"/>
+      <w:r>
+        <w:rPr>
+          <w:b/>
+          <w:lang w:val="id-ID"/>
+        </w:rPr>
+        <w:t>Create</w:t>
+      </w:r>
+      <w:proofErr w:type="spellEnd"/>
+      <w:r>
+        <w:rPr>
+          <w:b/>
+          <w:lang w:val="id-ID"/>
+        </w:rPr>
+        <w:t xml:space="preserve"> </w:t>
+      </w:r>
+      <w:proofErr w:type="spellStart"/>
+      <w:r>
+        <w:rPr>
+          <w:b/>
+          <w:lang w:val="id-ID"/>
+        </w:rPr>
+        <w:t>new</w:t>
+      </w:r>
+      <w:proofErr w:type="spellEnd"/>
+      <w:r>
+        <w:rPr>
+          <w:b/>
+          <w:lang w:val="id-ID"/>
+        </w:rPr>
+        <w:t xml:space="preserve"> </w:t>
+      </w:r>
+      <w:proofErr w:type="spellStart"/>
+      <w:r>
+        <w:rPr>
+          <w:b/>
+          <w:lang w:val="id-ID"/>
+        </w:rPr>
+        <w:t>Content</w:t>
+      </w:r>
+      <w:proofErr w:type="spellEnd"/>
+      <w:r>
+        <w:rPr>
+          <w:b/>
+          <w:lang w:val="id-ID"/>
+        </w:rPr>
+        <w:t xml:space="preserve"> </w:t>
+      </w:r>
+      <w:proofErr w:type="spellStart"/>
+      <w:r>
+        <w:rPr>
+          <w:b/>
+          <w:lang w:val="id-ID"/>
+        </w:rPr>
+        <w:t>admin</w:t>
+      </w:r>
+      <w:proofErr w:type="spellEnd"/>
+    </w:p>
+    <w:p>
+      <w:pPr>
+        <w:pStyle w:val="ListParagraph"/>
+        <w:ind w:left="1080"/>
+        <w:rPr>
+          <w:lang w:val="id-ID"/>
+        </w:rPr>
+      </w:pPr>
+      <w:r>
+        <w:rPr>
+          <w:noProof/>
+          <w:lang w:val="id-ID" w:eastAsia="id-ID"/>
+        </w:rPr>
+        <w:drawing>
+          <wp:inline distT="0" distB="0" distL="0" distR="0">
+            <wp:extent cx="4401879" cy="4303433"/>
+            <wp:effectExtent l="0" t="0" r="0" b="0"/>
+            <wp:docPr id="20" name="Picture 20"/>
+            <wp:cNvGraphicFramePr>
+              <a:graphicFrameLocks xmlns:a="http://schemas.openxmlformats.org/drawingml/2006/main" noChangeAspect="1"/>
+            </wp:cNvGraphicFramePr>
+            <a:graphic xmlns:a="http://schemas.openxmlformats.org/drawingml/2006/main">
+              <a:graphicData uri="http://schemas.openxmlformats.org/drawingml/2006/picture">
+                <pic:pic xmlns:pic="http://schemas.openxmlformats.org/drawingml/2006/picture">
+                  <pic:nvPicPr>
+                    <pic:cNvPr id="0" name="Picture 15"/>
+                    <pic:cNvPicPr>
+                      <a:picLocks noChangeAspect="1" noChangeArrowheads="1"/>
+                    </pic:cNvPicPr>
+                  </pic:nvPicPr>
+                  <pic:blipFill>
+                    <a:blip r:embed="rId20">
+                      <a:extLst>
+                        <a:ext uri="{28A0092B-C50C-407E-A947-70E740481C1C}">
+                          <a14:useLocalDpi xmlns:a14="http://schemas.microsoft.com/office/drawing/2010/main" val="0"/>
+                        </a:ext>
+                      </a:extLst>
+                    </a:blip>
+                    <a:srcRect/>
+                    <a:stretch>
+                      <a:fillRect/>
+                    </a:stretch>
+                  </pic:blipFill>
+                  <pic:spPr bwMode="auto">
+                    <a:xfrm>
+                      <a:off x="0" y="0"/>
+                      <a:ext cx="4404760" cy="4306250"/>
+                    </a:xfrm>
+                    <a:prstGeom prst="rect">
+                      <a:avLst/>
+                    </a:prstGeom>
+                    <a:noFill/>
+                    <a:ln>
+                      <a:noFill/>
+                    </a:ln>
+                  </pic:spPr>
+                </pic:pic>
+              </a:graphicData>
+            </a:graphic>
+          </wp:inline>
+        </w:drawing>
+      </w:r>
+    </w:p>
+    <w:p>
+      <w:pPr>
+        <w:pStyle w:val="ListParagraph"/>
+        <w:ind w:left="1080"/>
+        <w:rPr>
+          <w:lang w:val="id-ID"/>
+        </w:rPr>
+      </w:pPr>
+    </w:p>
+    <w:p>
+      <w:pPr>
+        <w:pStyle w:val="ListParagraph"/>
+        <w:numPr>
+          <w:ilvl w:val="0"/>
+          <w:numId w:val="36"/>
+        </w:numPr>
+        <w:rPr>
+          <w:b/>
+          <w:lang w:val="id-ID"/>
+        </w:rPr>
+      </w:pPr>
+      <w:proofErr w:type="spellStart"/>
+      <w:r>
+        <w:rPr>
+          <w:b/>
+          <w:lang w:val="id-ID"/>
+        </w:rPr>
+        <w:lastRenderedPageBreak/>
+        <w:t>Delete</w:t>
+      </w:r>
+      <w:proofErr w:type="spellEnd"/>
+      <w:r>
+        <w:rPr>
+          <w:b/>
+          <w:lang w:val="id-ID"/>
+        </w:rPr>
+        <w:t xml:space="preserve"> </w:t>
+      </w:r>
+      <w:proofErr w:type="spellStart"/>
+      <w:r>
+        <w:rPr>
+          <w:b/>
+          <w:lang w:val="id-ID"/>
+        </w:rPr>
+        <w:t>Content</w:t>
+      </w:r>
+      <w:proofErr w:type="spellEnd"/>
+    </w:p>
+    <w:p>
+      <w:pPr>
+        <w:pStyle w:val="ListParagraph"/>
+        <w:ind w:left="1080"/>
+        <w:rPr>
+          <w:b/>
+          <w:lang w:val="id-ID"/>
+        </w:rPr>
+      </w:pPr>
+      <w:r>
+        <w:rPr>
+          <w:b/>
+          <w:noProof/>
+          <w:lang w:val="id-ID" w:eastAsia="id-ID"/>
+        </w:rPr>
+        <w:drawing>
+          <wp:inline distT="0" distB="0" distL="0" distR="0">
+            <wp:extent cx="5731510" cy="4114800"/>
+            <wp:effectExtent l="0" t="0" r="0" b="0"/>
+            <wp:docPr id="21" name="Picture 21"/>
+            <wp:cNvGraphicFramePr>
+              <a:graphicFrameLocks xmlns:a="http://schemas.openxmlformats.org/drawingml/2006/main" noChangeAspect="1"/>
+            </wp:cNvGraphicFramePr>
+            <a:graphic xmlns:a="http://schemas.openxmlformats.org/drawingml/2006/main">
+              <a:graphicData uri="http://schemas.openxmlformats.org/drawingml/2006/picture">
+                <pic:pic xmlns:pic="http://schemas.openxmlformats.org/drawingml/2006/picture">
+                  <pic:nvPicPr>
+                    <pic:cNvPr id="0" name="Picture 16"/>
+                    <pic:cNvPicPr>
+                      <a:picLocks noChangeAspect="1" noChangeArrowheads="1"/>
+                    </pic:cNvPicPr>
+                  </pic:nvPicPr>
+                  <pic:blipFill>
+                    <a:blip r:embed="rId21">
+                      <a:extLst>
+                        <a:ext uri="{28A0092B-C50C-407E-A947-70E740481C1C}">
+                          <a14:useLocalDpi xmlns:a14="http://schemas.microsoft.com/office/drawing/2010/main" val="0"/>
+                        </a:ext>
+                      </a:extLst>
+                    </a:blip>
+                    <a:srcRect/>
+                    <a:stretch>
+                      <a:fillRect/>
+                    </a:stretch>
+                  </pic:blipFill>
+                  <pic:spPr bwMode="auto">
+                    <a:xfrm>
+                      <a:off x="0" y="0"/>
+                      <a:ext cx="5745676" cy="4124970"/>
+                    </a:xfrm>
+                    <a:prstGeom prst="rect">
+                      <a:avLst/>
+                    </a:prstGeom>
+                    <a:noFill/>
+                    <a:ln>
+                      <a:noFill/>
+                    </a:ln>
+                  </pic:spPr>
+                </pic:pic>
+              </a:graphicData>
+            </a:graphic>
+          </wp:inline>
+        </w:drawing>
+      </w:r>
+    </w:p>
+    <w:p>
+      <w:pPr>
+        <w:pStyle w:val="ListParagraph"/>
+        <w:numPr>
+          <w:ilvl w:val="0"/>
+          <w:numId w:val="36"/>
+        </w:numPr>
+        <w:rPr>
+          <w:b/>
+          <w:lang w:val="id-ID"/>
+        </w:rPr>
+      </w:pPr>
+      <w:proofErr w:type="spellStart"/>
+      <w:r>
+        <w:rPr>
+          <w:b/>
+          <w:lang w:val="id-ID"/>
+        </w:rPr>
+        <w:t>Search</w:t>
+      </w:r>
+      <w:proofErr w:type="spellEnd"/>
+      <w:r>
+        <w:rPr>
+          <w:b/>
+          <w:lang w:val="id-ID"/>
+        </w:rPr>
+        <w:t xml:space="preserve"> </w:t>
+      </w:r>
+      <w:proofErr w:type="spellStart"/>
+      <w:r>
+        <w:rPr>
+          <w:b/>
+          <w:lang w:val="id-ID"/>
+        </w:rPr>
+        <w:t>Content</w:t>
+      </w:r>
+      <w:proofErr w:type="spellEnd"/>
+      <w:r>
+        <w:rPr>
+          <w:b/>
+          <w:lang w:val="id-ID"/>
+        </w:rPr>
+        <w:t xml:space="preserve"> </w:t>
+      </w:r>
+      <w:proofErr w:type="spellStart"/>
+      <w:r>
+        <w:rPr>
+          <w:b/>
+          <w:lang w:val="id-ID"/>
+        </w:rPr>
+        <w:t>Admin</w:t>
+      </w:r>
+      <w:proofErr w:type="spellEnd"/>
+    </w:p>
+    <w:p>
+      <w:pPr>
+        <w:pStyle w:val="ListParagraph"/>
+        <w:ind w:left="1080"/>
+        <w:rPr>
+          <w:b/>
+          <w:lang w:val="id-ID"/>
+        </w:rPr>
+      </w:pPr>
+      <w:r>
+        <w:rPr>
+          <w:b/>
+          <w:noProof/>
+          <w:lang w:val="id-ID" w:eastAsia="id-ID"/>
+        </w:rPr>
+        <w:drawing>
+          <wp:inline distT="0" distB="0" distL="0" distR="0">
+            <wp:extent cx="5731715" cy="4359349"/>
+            <wp:effectExtent l="0" t="0" r="0" b="0"/>
+            <wp:docPr id="22" name="Picture 22"/>
+            <wp:cNvGraphicFramePr>
+              <a:graphicFrameLocks xmlns:a="http://schemas.openxmlformats.org/drawingml/2006/main" noChangeAspect="1"/>
+            </wp:cNvGraphicFramePr>
+            <a:graphic xmlns:a="http://schemas.openxmlformats.org/drawingml/2006/main">
+              <a:graphicData uri="http://schemas.openxmlformats.org/drawingml/2006/picture">
+                <pic:pic xmlns:pic="http://schemas.openxmlformats.org/drawingml/2006/picture">
+                  <pic:nvPicPr>
+                    <pic:cNvPr id="0" name="Picture 17"/>
+                    <pic:cNvPicPr>
+                      <a:picLocks noChangeAspect="1" noChangeArrowheads="1"/>
+                    </pic:cNvPicPr>
+                  </pic:nvPicPr>
+                  <pic:blipFill>
+                    <a:blip r:embed="rId22">
+                      <a:extLst>
+                        <a:ext uri="{28A0092B-C50C-407E-A947-70E740481C1C}">
+                          <a14:useLocalDpi xmlns:a14="http://schemas.microsoft.com/office/drawing/2010/main" val="0"/>
+                        </a:ext>
+                      </a:extLst>
+                    </a:blip>
+                    <a:srcRect/>
+                    <a:stretch>
+                      <a:fillRect/>
+                    </a:stretch>
+                  </pic:blipFill>
+                  <pic:spPr bwMode="auto">
+                    <a:xfrm>
+                      <a:off x="0" y="0"/>
+                      <a:ext cx="5733383" cy="4360618"/>
+                    </a:xfrm>
+                    <a:prstGeom prst="rect">
+                      <a:avLst/>
+                    </a:prstGeom>
+                    <a:noFill/>
+                    <a:ln>
+                      <a:noFill/>
+                    </a:ln>
+                  </pic:spPr>
+                </pic:pic>
+              </a:graphicData>
+            </a:graphic>
+          </wp:inline>
+        </w:drawing>
+      </w:r>
+    </w:p>
+    <w:p>
+      <w:pPr>
+        <w:pStyle w:val="ListParagraph"/>
+        <w:numPr>
+          <w:ilvl w:val="0"/>
+          <w:numId w:val="36"/>
+        </w:numPr>
+        <w:rPr>
+          <w:b/>
+          <w:lang w:val="id-ID"/>
+        </w:rPr>
+      </w:pPr>
+      <w:proofErr w:type="spellStart"/>
+      <w:r>
+        <w:rPr>
+          <w:b/>
+          <w:lang w:val="id-ID"/>
+        </w:rPr>
+        <w:lastRenderedPageBreak/>
+        <w:t>Delete</w:t>
+      </w:r>
+      <w:proofErr w:type="spellEnd"/>
+      <w:r>
+        <w:rPr>
+          <w:b/>
+          <w:lang w:val="id-ID"/>
+        </w:rPr>
+        <w:t xml:space="preserve"> </w:t>
+      </w:r>
+      <w:proofErr w:type="spellStart"/>
+      <w:r>
+        <w:rPr>
+          <w:b/>
+          <w:lang w:val="id-ID"/>
+        </w:rPr>
+        <w:t>Member</w:t>
+      </w:r>
+      <w:proofErr w:type="spellEnd"/>
+      <w:r>
+        <w:rPr>
+          <w:b/>
+          <w:lang w:val="id-ID"/>
+        </w:rPr>
+        <w:t xml:space="preserve"> </w:t>
+      </w:r>
+      <w:proofErr w:type="spellStart"/>
+      <w:r>
+        <w:rPr>
+          <w:b/>
+          <w:lang w:val="id-ID"/>
+        </w:rPr>
+        <w:t>Account</w:t>
+      </w:r>
+      <w:proofErr w:type="spellEnd"/>
+    </w:p>
+    <w:p>
+      <w:pPr>
+        <w:pStyle w:val="ListParagraph"/>
+        <w:ind w:left="1080"/>
+        <w:rPr>
+          <w:b/>
+          <w:lang w:val="id-ID"/>
+        </w:rPr>
+      </w:pPr>
+      <w:bookmarkStart w:id="0" w:name="_GoBack"/>
+      <w:r>
+        <w:rPr>
+          <w:b/>
+          <w:noProof/>
+          <w:lang w:val="id-ID" w:eastAsia="id-ID"/>
+        </w:rPr>
+        <w:drawing>
+          <wp:inline distT="0" distB="0" distL="0" distR="0">
+            <wp:extent cx="5732064" cy="4284921"/>
+            <wp:effectExtent l="0" t="0" r="0" b="0"/>
+            <wp:docPr id="23" name="Picture 23"/>
+            <wp:cNvGraphicFramePr>
+              <a:graphicFrameLocks xmlns:a="http://schemas.openxmlformats.org/drawingml/2006/main" noChangeAspect="1"/>
+            </wp:cNvGraphicFramePr>
+            <a:graphic xmlns:a="http://schemas.openxmlformats.org/drawingml/2006/main">
+              <a:graphicData uri="http://schemas.openxmlformats.org/drawingml/2006/picture">
+                <pic:pic xmlns:pic="http://schemas.openxmlformats.org/drawingml/2006/picture">
+                  <pic:nvPicPr>
+                    <pic:cNvPr id="0" name="Picture 18"/>
+                    <pic:cNvPicPr>
+                      <a:picLocks noChangeAspect="1" noChangeArrowheads="1"/>
+                    </pic:cNvPicPr>
+                  </pic:nvPicPr>
+                  <pic:blipFill>
+                    <a:blip r:embed="rId23">
+                      <a:extLst>
+                        <a:ext uri="{28A0092B-C50C-407E-A947-70E740481C1C}">
+                          <a14:useLocalDpi xmlns:a14="http://schemas.microsoft.com/office/drawing/2010/main" val="0"/>
+                        </a:ext>
+                      </a:extLst>
+                    </a:blip>
+                    <a:srcRect/>
+                    <a:stretch>
+                      <a:fillRect/>
+                    </a:stretch>
+                  </pic:blipFill>
+                  <pic:spPr bwMode="auto">
+                    <a:xfrm>
+                      <a:off x="0" y="0"/>
+                      <a:ext cx="5734983" cy="4287103"/>
+                    </a:xfrm>
+                    <a:prstGeom prst="rect">
+                      <a:avLst/>
+                    </a:prstGeom>
+                    <a:noFill/>
+                    <a:ln>
+                      <a:noFill/>
+                    </a:ln>
+                  </pic:spPr>
+                </pic:pic>
+              </a:graphicData>
+            </a:graphic>
+          </wp:inline>
+        </w:drawing>
+      </w:r>
+      <w:bookmarkEnd w:id="0"/>
+    </w:p>
+    <w:p>
+      <w:pPr>
+        <w:pStyle w:val="ListParagraph"/>
+        <w:numPr>
+          <w:ilvl w:val="0"/>
+          <w:numId w:val="36"/>
+        </w:numPr>
+        <w:rPr>
+          <w:b/>
+          <w:lang w:val="id-ID"/>
+        </w:rPr>
+      </w:pPr>
+      <w:proofErr w:type="spellStart"/>
+      <w:r>
+        <w:rPr>
+          <w:b/>
+          <w:lang w:val="id-ID"/>
+        </w:rPr>
+        <w:t>Report</w:t>
+      </w:r>
+      <w:proofErr w:type="spellEnd"/>
+    </w:p>
+    <w:p>
+      <w:pPr>
+        <w:pStyle w:val="ListParagraph"/>
+        <w:ind w:left="1080"/>
+        <w:rPr>
+          <w:b/>
+          <w:lang w:val="id-ID"/>
+        </w:rPr>
+      </w:pPr>
+      <w:r>
+        <w:rPr>
+          <w:b/>
+          <w:noProof/>
+          <w:lang w:val="id-ID" w:eastAsia="id-ID"/>
+        </w:rPr>
+        <w:drawing>
+          <wp:inline distT="0" distB="0" distL="0" distR="0">
+            <wp:extent cx="5731827" cy="4008474"/>
+            <wp:effectExtent l="0" t="0" r="0" b="0"/>
+            <wp:docPr id="24" name="Picture 24"/>
+            <wp:cNvGraphicFramePr>
+              <a:graphicFrameLocks xmlns:a="http://schemas.openxmlformats.org/drawingml/2006/main" noChangeAspect="1"/>
+            </wp:cNvGraphicFramePr>
+            <a:graphic xmlns:a="http://schemas.openxmlformats.org/drawingml/2006/main">
+              <a:graphicData uri="http://schemas.openxmlformats.org/drawingml/2006/picture">
+                <pic:pic xmlns:pic="http://schemas.openxmlformats.org/drawingml/2006/picture">
+                  <pic:nvPicPr>
+                    <pic:cNvPr id="0" name="Picture 19"/>
+                    <pic:cNvPicPr>
+                      <a:picLocks noChangeAspect="1" noChangeArrowheads="1"/>
+                    </pic:cNvPicPr>
+                  </pic:nvPicPr>
+                  <pic:blipFill>
+                    <a:blip r:embed="rId24">
+                      <a:extLst>
+                        <a:ext uri="{28A0092B-C50C-407E-A947-70E740481C1C}">
+                          <a14:useLocalDpi xmlns:a14="http://schemas.microsoft.com/office/drawing/2010/main" val="0"/>
+                        </a:ext>
+                      </a:extLst>
+                    </a:blip>
+                    <a:srcRect/>
+                    <a:stretch>
+                      <a:fillRect/>
+                    </a:stretch>
+                  </pic:blipFill>
+                  <pic:spPr bwMode="auto">
+                    <a:xfrm>
+                      <a:off x="0" y="0"/>
+                      <a:ext cx="5733984" cy="4009982"/>
                     </a:xfrm>
                     <a:prstGeom prst="rect">
                       <a:avLst/>
@@ -29876,7 +32157,7 @@
 </file>
 
 <file path=customXml/itemProps1.xml><?xml version="1.0" encoding="utf-8"?>
-<ds:datastoreItem xmlns:ds="http://schemas.openxmlformats.org/officeDocument/2006/customXml" ds:itemID="{F83BDDC7-2DE5-429F-BC74-9C8CBBB7A386}">
+<ds:datastoreItem xmlns:ds="http://schemas.openxmlformats.org/officeDocument/2006/customXml" ds:itemID="{AD68876D-E27F-48B1-9BC0-03531EF39C59}">
   <ds:schemaRefs>
     <ds:schemaRef ds:uri="http://schemas.openxmlformats.org/officeDocument/2006/bibliography"/>
   </ds:schemaRefs>

</xml_diff>